<commit_message>
Add: Project 2 started
</commit_message>
<xml_diff>
--- a/Docs/Coursework 2 plan.docx
+++ b/Docs/Coursework 2 plan.docx
@@ -406,6 +406,13 @@
     </w:p>
     <w:sdt>
       <w:sdtPr>
+        <w:rPr>
+          <w:rFonts w:asciiTheme="minorHAnsi" w:eastAsiaTheme="minorHAnsi" w:hAnsiTheme="minorHAnsi" w:cstheme="minorBidi"/>
+          <w:color w:val="auto"/>
+          <w:sz w:val="22"/>
+          <w:szCs w:val="22"/>
+          <w:lang w:val="en-GB"/>
+        </w:rPr>
         <w:id w:val="1817829613"/>
         <w:docPartObj>
           <w:docPartGallery w:val="Table of Contents"/>
@@ -414,14 +421,9 @@
       </w:sdtPr>
       <w:sdtEndPr>
         <w:rPr>
-          <w:rFonts w:asciiTheme="minorHAnsi" w:eastAsiaTheme="minorHAnsi" w:hAnsiTheme="minorHAnsi" w:cstheme="minorBidi"/>
           <w:b/>
           <w:bCs/>
           <w:noProof/>
-          <w:color w:val="auto"/>
-          <w:sz w:val="22"/>
-          <w:szCs w:val="22"/>
-          <w:lang w:val="en-GB"/>
         </w:rPr>
       </w:sdtEndPr>
       <w:sdtContent>
@@ -1326,13 +1328,8 @@
         <w:pStyle w:val="Heading1"/>
       </w:pPr>
       <w:bookmarkStart w:id="1" w:name="_Toc130668728"/>
-      <w:proofErr w:type="gramStart"/>
-      <w:r>
-        <w:t>Pre planning</w:t>
-      </w:r>
-      <w:proofErr w:type="gramEnd"/>
-      <w:r>
-        <w:t xml:space="preserve"> phase</w:t>
+      <w:r>
+        <w:t>Pre planning phase</w:t>
       </w:r>
       <w:bookmarkEnd w:id="1"/>
     </w:p>
@@ -1367,37 +1364,19 @@
           <w:bCs/>
         </w:rPr>
       </w:pPr>
-      <w:proofErr w:type="spellStart"/>
-      <w:r>
-        <w:rPr>
-          <w:b/>
-          <w:bCs/>
-        </w:rPr>
-        <w:t xml:space="preserve">Start </w:t>
-      </w:r>
-      <w:proofErr w:type="gramStart"/>
-      <w:r>
-        <w:rPr>
-          <w:b/>
-          <w:bCs/>
-        </w:rPr>
-        <w:t>up</w:t>
-      </w:r>
-      <w:proofErr w:type="spellEnd"/>
-      <w:r>
-        <w:rPr>
-          <w:b/>
-          <w:bCs/>
-        </w:rPr>
-        <w:t xml:space="preserve">  -</w:t>
-      </w:r>
-      <w:proofErr w:type="gramEnd"/>
-      <w:r>
-        <w:rPr>
-          <w:b/>
-          <w:bCs/>
-        </w:rPr>
-        <w:t xml:space="preserve"> Splash screen</w:t>
+      <w:r>
+        <w:rPr>
+          <w:b/>
+          <w:bCs/>
+        </w:rPr>
+        <w:t>Start up</w:t>
+      </w:r>
+      <w:r>
+        <w:rPr>
+          <w:b/>
+          <w:bCs/>
+        </w:rPr>
+        <w:t xml:space="preserve">  - Splash screen</w:t>
       </w:r>
     </w:p>
     <w:p>
@@ -1420,17 +1399,8 @@
           <w:bCs/>
         </w:rPr>
         <w:tab/>
-        <w:t xml:space="preserve">- Stop all things </w:t>
-      </w:r>
-      <w:proofErr w:type="gramStart"/>
-      <w:r>
-        <w:rPr>
-          <w:b/>
-          <w:bCs/>
-        </w:rPr>
-        <w:t>updating</w:t>
-      </w:r>
-      <w:proofErr w:type="gramEnd"/>
+        <w:t>- Stop all things updating</w:t>
+      </w:r>
     </w:p>
     <w:p>
       <w:pPr>
@@ -1452,17 +1422,8 @@
           <w:bCs/>
         </w:rPr>
         <w:tab/>
-        <w:t xml:space="preserve">- Allow things to </w:t>
-      </w:r>
-      <w:proofErr w:type="gramStart"/>
-      <w:r>
-        <w:rPr>
-          <w:b/>
-          <w:bCs/>
-        </w:rPr>
-        <w:t>run</w:t>
-      </w:r>
-      <w:proofErr w:type="gramEnd"/>
+        <w:t>- Allow things to run</w:t>
+      </w:r>
     </w:p>
     <w:p>
       <w:pPr>
@@ -1507,17 +1468,8 @@
           <w:bCs/>
         </w:rPr>
         <w:tab/>
-        <w:t xml:space="preserve">- Show losing </w:t>
-      </w:r>
-      <w:proofErr w:type="gramStart"/>
-      <w:r>
-        <w:rPr>
-          <w:b/>
-          <w:bCs/>
-        </w:rPr>
-        <w:t>screen</w:t>
-      </w:r>
-      <w:proofErr w:type="gramEnd"/>
+        <w:t>- Show losing screen</w:t>
+      </w:r>
     </w:p>
     <w:p>
       <w:pPr>
@@ -1564,19 +1516,8 @@
         <w:pStyle w:val="Heading2"/>
       </w:pPr>
       <w:bookmarkStart w:id="6" w:name="_Toc130668733"/>
-      <w:proofErr w:type="spellStart"/>
-      <w:r>
-        <w:t>FileIO</w:t>
-      </w:r>
-      <w:proofErr w:type="spellEnd"/>
-      <w:r>
-        <w:t xml:space="preserve"> (</w:t>
-      </w:r>
-      <w:r>
-        <w:t>Input/output features</w:t>
-      </w:r>
-      <w:r>
-        <w:t>)</w:t>
+      <w:r>
+        <w:t>FileIO (Input/output features)</w:t>
       </w:r>
       <w:bookmarkEnd w:id="6"/>
     </w:p>
@@ -1630,72 +1571,31 @@
           <w:b/>
           <w:bCs/>
         </w:rPr>
-        <w:t xml:space="preserve">, this data would contain things like player position, health, possible power up state, where they are in the level, </w:t>
-      </w:r>
-      <w:proofErr w:type="spellStart"/>
-      <w:r>
-        <w:rPr>
-          <w:b/>
-          <w:bCs/>
-        </w:rPr>
-        <w:t>ect</w:t>
-      </w:r>
-      <w:proofErr w:type="spellEnd"/>
-      <w:r>
-        <w:rPr>
-          <w:b/>
-          <w:bCs/>
-        </w:rPr>
-        <w:t xml:space="preserve">. This would also load the level they are currently in </w:t>
-      </w:r>
-      <w:proofErr w:type="spellStart"/>
-      <w:r>
-        <w:rPr>
-          <w:b/>
-          <w:bCs/>
-        </w:rPr>
-        <w:t>ect</w:t>
-      </w:r>
-      <w:proofErr w:type="spellEnd"/>
-      <w:r>
-        <w:rPr>
-          <w:b/>
-          <w:bCs/>
-        </w:rPr>
-        <w:t>.</w:t>
-      </w:r>
-    </w:p>
-    <w:p>
-      <w:pPr>
-        <w:rPr>
-          <w:b/>
-          <w:bCs/>
-        </w:rPr>
-      </w:pPr>
-    </w:p>
-    <w:p>
-      <w:pPr>
-        <w:rPr>
-          <w:b/>
-          <w:bCs/>
-        </w:rPr>
-      </w:pPr>
-      <w:r>
-        <w:rPr>
-          <w:b/>
-          <w:bCs/>
-        </w:rPr>
-        <w:t xml:space="preserve">MENU in which you can load </w:t>
-      </w:r>
-      <w:proofErr w:type="gramStart"/>
-      <w:r>
-        <w:rPr>
-          <w:b/>
-          <w:bCs/>
-        </w:rPr>
-        <w:t>data</w:t>
-      </w:r>
-      <w:proofErr w:type="gramEnd"/>
+        <w:t>, this data would contain things like player position, health, possible power up state, where they are in the level, ect. This would also load the level they are currently in ect.</w:t>
+      </w:r>
+    </w:p>
+    <w:p>
+      <w:pPr>
+        <w:rPr>
+          <w:b/>
+          <w:bCs/>
+        </w:rPr>
+      </w:pPr>
+    </w:p>
+    <w:p>
+      <w:pPr>
+        <w:rPr>
+          <w:b/>
+          <w:bCs/>
+        </w:rPr>
+      </w:pPr>
+      <w:r>
+        <w:rPr>
+          <w:b/>
+          <w:bCs/>
+        </w:rPr>
+        <w:t>MENU in which you can load data</w:t>
+      </w:r>
     </w:p>
     <w:p>
       <w:pPr>
@@ -1985,23 +1885,7 @@
           <w:b/>
           <w:bCs/>
         </w:rPr>
-        <w:t xml:space="preserve">This </w:t>
-      </w:r>
-      <w:proofErr w:type="gramStart"/>
-      <w:r>
-        <w:rPr>
-          <w:b/>
-          <w:bCs/>
-        </w:rPr>
-        <w:t>has to</w:t>
-      </w:r>
-      <w:proofErr w:type="gramEnd"/>
-      <w:r>
-        <w:rPr>
-          <w:b/>
-          <w:bCs/>
-        </w:rPr>
-        <w:t xml:space="preserve"> be able to happen over time</w:t>
+        <w:t>This has to be able to happen over time</w:t>
       </w:r>
       <w:r>
         <w:rPr>
@@ -2018,53 +1902,13 @@
         <w:t xml:space="preserve">NOTE: </w:t>
       </w:r>
       <w:r>
-        <w:t xml:space="preserve">You must not just re-create the entire object array contents to do this, although you could add to the end of it. (Please see the methods on </w:t>
-      </w:r>
-      <w:proofErr w:type="spellStart"/>
-      <w:r>
-        <w:t>DisplayableObjectContainer</w:t>
-      </w:r>
-      <w:proofErr w:type="spellEnd"/>
-      <w:r>
-        <w:t>.)</w:t>
+        <w:t>You must not just re-create the entire object array contents to do this, although you could add to the end of it. (Please see the methods on DisplayableObjectContainer.)</w:t>
       </w:r>
       <w:r>
         <w:t xml:space="preserve"> To meet these requirements, you MUST add to and remove from the displayable object array. </w:t>
       </w:r>
       <w:r>
-        <w:t xml:space="preserve">NOTE </w:t>
-      </w:r>
-      <w:proofErr w:type="spellStart"/>
-      <w:r>
-        <w:t>NOTE</w:t>
-      </w:r>
-      <w:proofErr w:type="spellEnd"/>
-      <w:r>
-        <w:t xml:space="preserve">: </w:t>
-      </w:r>
-      <w:r>
-        <w:t xml:space="preserve">notify the program when you change the contents of the </w:t>
-      </w:r>
-      <w:proofErr w:type="spellStart"/>
-      <w:r>
-        <w:t>DisplayableObjectContainer</w:t>
-      </w:r>
-      <w:proofErr w:type="spellEnd"/>
-      <w:r>
-        <w:t xml:space="preserve">. If you change the object array you need to tell anything using it that you did so, hence why this is in as a separate requirement – it can be trickier to get right. Please see the </w:t>
-      </w:r>
-      <w:proofErr w:type="spellStart"/>
-      <w:proofErr w:type="gramStart"/>
-      <w:r>
-        <w:t>drawableObjectsChanged</w:t>
-      </w:r>
-      <w:proofErr w:type="spellEnd"/>
-      <w:r>
-        <w:t>(</w:t>
-      </w:r>
-      <w:proofErr w:type="gramEnd"/>
-      <w:r>
-        <w:t>) method and investigate how it works to get this right</w:t>
+        <w:t>NOTE NOTE: notify the program when you change the contents of the DisplayableObjectContainer. If you change the object array you need to tell anything using it that you did so, hence why this is in as a separate requirement – it can be trickier to get right. Please see the drawableObjectsChanged() method and investigate how it works to get this right</w:t>
       </w:r>
     </w:p>
     <w:p/>
@@ -2106,15 +1950,7 @@
         <w:t>however,</w:t>
       </w:r>
       <w:r>
-        <w:t xml:space="preserve"> this won’t be considered good marks. Enemy could move in based on a radius/distance to player. More marks would be making the AI think smartly, like cutting off the player. An algorithm for finding the shortest like </w:t>
-      </w:r>
-      <w:proofErr w:type="spellStart"/>
-      <w:r>
-        <w:t>djikstras</w:t>
-      </w:r>
-      <w:proofErr w:type="spellEnd"/>
-      <w:r>
-        <w:t xml:space="preserve"> or A* would be extremely high marks </w:t>
+        <w:t xml:space="preserve"> this won’t be considered good marks. Enemy could move in based on a radius/distance to player. More marks would be making the AI think smartly, like cutting off the player. An algorithm for finding the shortest like djikstras or A* would be extremely high marks </w:t>
       </w:r>
       <w:r>
         <w:t>here.</w:t>
@@ -2135,15 +1971,7 @@
     <w:p/>
     <w:p>
       <w:r>
-        <w:t xml:space="preserve">To ensure good collision detection, all objects should be CONVEX and not CONCAVE. </w:t>
-      </w:r>
-      <w:proofErr w:type="spellStart"/>
-      <w:r>
-        <w:t>I.e</w:t>
-      </w:r>
-      <w:proofErr w:type="spellEnd"/>
-      <w:r>
-        <w:t xml:space="preserve"> the angles of each point are </w:t>
+        <w:t xml:space="preserve">To ensure good collision detection, all objects should be CONVEX and not CONCAVE. I.e the angles of each point are </w:t>
       </w:r>
       <w:r>
         <w:t>≤</w:t>
@@ -2180,21 +2008,8 @@
     <w:p/>
     <w:p>
       <w:r>
-        <w:t xml:space="preserve">For concave collisions, although it be more intensive on the application, you could use pixel overlapping detection, </w:t>
-      </w:r>
-      <w:proofErr w:type="spellStart"/>
-      <w:r>
-        <w:t>i.e</w:t>
-      </w:r>
-      <w:proofErr w:type="spellEnd"/>
-      <w:r>
-        <w:t xml:space="preserve"> is pixel A on the same XY and pixel </w:t>
-      </w:r>
-      <w:proofErr w:type="gramStart"/>
-      <w:r>
-        <w:t>B</w:t>
-      </w:r>
-      <w:proofErr w:type="gramEnd"/>
+        <w:t>For concave collisions, although it be more intensive on the application, you could use pixel overlapping detection, i.e is pixel A on the same XY and pixel B</w:t>
+      </w:r>
     </w:p>
     <w:p/>
     <w:p/>
@@ -2314,14 +2129,9 @@
       <w:bookmarkStart w:id="10" w:name="_Toc130668737"/>
       <w:r>
         <w:lastRenderedPageBreak/>
-        <w:t xml:space="preserve">Animations, foreground scrolling and </w:t>
-      </w:r>
-      <w:proofErr w:type="gramStart"/>
-      <w:r>
-        <w:t>zooming</w:t>
+        <w:t>Animations, foreground scrolling and zooming</w:t>
       </w:r>
       <w:bookmarkEnd w:id="10"/>
-      <w:proofErr w:type="gramEnd"/>
     </w:p>
     <w:p/>
     <w:p>
@@ -2370,17 +2180,8 @@
           <w:b/>
           <w:bCs/>
         </w:rPr>
-        <w:t xml:space="preserve"> on the </w:t>
-      </w:r>
-      <w:proofErr w:type="gramStart"/>
-      <w:r>
-        <w:rPr>
-          <w:b/>
-          <w:bCs/>
-        </w:rPr>
-        <w:t>menu</w:t>
-      </w:r>
-      <w:proofErr w:type="gramEnd"/>
+        <w:t xml:space="preserve"> on the menu</w:t>
+      </w:r>
     </w:p>
     <w:p>
       <w:pPr>
@@ -2432,55 +2233,7 @@
           <w:b/>
           <w:bCs/>
         </w:rPr>
-        <w:t xml:space="preserve">This could easily be moving enemies and the player moving too. Also, on the main menu there should be some animating object too. This I think could easily be done by using a </w:t>
-      </w:r>
-      <w:proofErr w:type="spellStart"/>
-      <w:r>
-        <w:rPr>
-          <w:b/>
-          <w:bCs/>
-        </w:rPr>
-        <w:t>tilemap</w:t>
-      </w:r>
-      <w:proofErr w:type="spellEnd"/>
-      <w:r>
-        <w:rPr>
-          <w:b/>
-          <w:bCs/>
-        </w:rPr>
-        <w:t xml:space="preserve"> for a player and changing the </w:t>
-      </w:r>
-      <w:proofErr w:type="spellStart"/>
-      <w:r>
-        <w:rPr>
-          <w:b/>
-          <w:bCs/>
-        </w:rPr>
-        <w:t>tilemap</w:t>
-      </w:r>
-      <w:proofErr w:type="spellEnd"/>
-      <w:r>
-        <w:rPr>
-          <w:b/>
-          <w:bCs/>
-        </w:rPr>
-        <w:t xml:space="preserve"> x and y every n </w:t>
-      </w:r>
-      <w:proofErr w:type="gramStart"/>
-      <w:r>
-        <w:rPr>
-          <w:b/>
-          <w:bCs/>
-        </w:rPr>
-        <w:t>seconds</w:t>
-      </w:r>
-      <w:proofErr w:type="gramEnd"/>
-      <w:r>
-        <w:rPr>
-          <w:b/>
-          <w:bCs/>
-        </w:rPr>
-        <w:t xml:space="preserve"> </w:t>
+        <w:t xml:space="preserve">This could easily be moving enemies and the player moving too. Also, on the main menu there should be some animating object too. This I think could easily be done by using a tilemap for a player and changing the tilemap x and y every n seconds </w:t>
       </w:r>
     </w:p>
     <w:p>
@@ -2526,23 +2279,7 @@
           <w:b/>
           <w:bCs/>
         </w:rPr>
-        <w:t xml:space="preserve">This could easily be done for some projectile attack like a keyboard </w:t>
-      </w:r>
-      <w:proofErr w:type="gramStart"/>
-      <w:r>
-        <w:rPr>
-          <w:b/>
-          <w:bCs/>
-        </w:rPr>
-        <w:t>flying through the air</w:t>
-      </w:r>
-      <w:proofErr w:type="gramEnd"/>
-      <w:r>
-        <w:rPr>
-          <w:b/>
-          <w:bCs/>
-        </w:rPr>
-        <w:t xml:space="preserve"> changing every so few centimetres (space on the screen)</w:t>
+        <w:t>This could easily be done for some projectile attack like a keyboard flying through the air changing every so few centimetres (space on the screen)</w:t>
       </w:r>
     </w:p>
     <w:p>
@@ -2596,51 +2333,8 @@
           <w:b/>
           <w:bCs/>
         </w:rPr>
-        <w:t xml:space="preserve">This could easily be used to build the levels that exist in the game. Since I can use a </w:t>
-      </w:r>
-      <w:proofErr w:type="spellStart"/>
-      <w:r>
-        <w:rPr>
-          <w:b/>
-          <w:bCs/>
-        </w:rPr>
-        <w:t>tilemap</w:t>
-      </w:r>
-      <w:proofErr w:type="spellEnd"/>
-      <w:r>
-        <w:rPr>
-          <w:b/>
-          <w:bCs/>
-        </w:rPr>
-        <w:t xml:space="preserve">, the tiles of the </w:t>
-      </w:r>
-      <w:proofErr w:type="spellStart"/>
-      <w:r>
-        <w:rPr>
-          <w:b/>
-          <w:bCs/>
-        </w:rPr>
-        <w:t>tilemap</w:t>
-      </w:r>
-      <w:proofErr w:type="spellEnd"/>
-      <w:r>
-        <w:rPr>
-          <w:b/>
-          <w:bCs/>
-        </w:rPr>
-        <w:t xml:space="preserve"> can easily be converted to a format of a </w:t>
-      </w:r>
-      <w:proofErr w:type="spellStart"/>
-      <w:proofErr w:type="gramStart"/>
-      <w:r>
-        <w:rPr>
-          <w:b/>
-          <w:bCs/>
-        </w:rPr>
-        <w:t>tilemap</w:t>
-      </w:r>
-      <w:proofErr w:type="spellEnd"/>
-      <w:proofErr w:type="gramEnd"/>
+        <w:t>This could easily be used to build the levels that exist in the game. Since I can use a tilemap, the tiles of the tilemap can easily be converted to a format of a tilemap</w:t>
+      </w:r>
     </w:p>
     <w:p>
       <w:pPr>
@@ -2687,6 +2381,612 @@
       </w:r>
       <w:bookmarkEnd w:id="11"/>
     </w:p>
+    <w:p/>
+    <w:p>
+      <w:pPr>
+        <w:pStyle w:val="Heading2"/>
+      </w:pPr>
+      <w:r>
+        <w:t>MENU</w:t>
+      </w:r>
+    </w:p>
+    <w:p/>
+    <w:p>
+      <w:pPr>
+        <w:pStyle w:val="Heading3"/>
+      </w:pPr>
+      <w:r>
+        <w:t xml:space="preserve">Base Screen </w:t>
+      </w:r>
+    </w:p>
+    <w:p/>
+    <w:p>
+      <w:r>
+        <w:t xml:space="preserve">Menu idea: </w:t>
+      </w:r>
+      <w:r>
+        <w:rPr>
+          <w:noProof/>
+        </w:rPr>
+        <w:drawing>
+          <wp:inline distT="0" distB="0" distL="0" distR="0" wp14:anchorId="6C46E329" wp14:editId="52BC6970">
+            <wp:extent cx="5731510" cy="3209290"/>
+            <wp:effectExtent l="0" t="0" r="2540" b="0"/>
+            <wp:docPr id="2" name="Picture 2" descr="Into the Breach” review: Subset Games is the best indie developer | MUTV"/>
+            <wp:cNvGraphicFramePr>
+              <a:graphicFrameLocks xmlns:a="http://schemas.openxmlformats.org/drawingml/2006/main" noChangeAspect="1"/>
+            </wp:cNvGraphicFramePr>
+            <a:graphic xmlns:a="http://schemas.openxmlformats.org/drawingml/2006/main">
+              <a:graphicData uri="http://schemas.openxmlformats.org/drawingml/2006/picture">
+                <pic:pic xmlns:pic="http://schemas.openxmlformats.org/drawingml/2006/picture">
+                  <pic:nvPicPr>
+                    <pic:cNvPr id="0" name="Picture 1" descr="Into the Breach” review: Subset Games is the best indie developer | MUTV"/>
+                    <pic:cNvPicPr>
+                      <a:picLocks noChangeAspect="1" noChangeArrowheads="1"/>
+                    </pic:cNvPicPr>
+                  </pic:nvPicPr>
+                  <pic:blipFill>
+                    <a:blip r:embed="rId10">
+                      <a:extLst>
+                        <a:ext uri="{28A0092B-C50C-407E-A947-70E740481C1C}">
+                          <a14:useLocalDpi xmlns:a14="http://schemas.microsoft.com/office/drawing/2010/main" val="0"/>
+                        </a:ext>
+                      </a:extLst>
+                    </a:blip>
+                    <a:srcRect/>
+                    <a:stretch>
+                      <a:fillRect/>
+                    </a:stretch>
+                  </pic:blipFill>
+                  <pic:spPr bwMode="auto">
+                    <a:xfrm>
+                      <a:off x="0" y="0"/>
+                      <a:ext cx="5731510" cy="3209290"/>
+                    </a:xfrm>
+                    <a:prstGeom prst="rect">
+                      <a:avLst/>
+                    </a:prstGeom>
+                    <a:noFill/>
+                    <a:ln>
+                      <a:noFill/>
+                    </a:ln>
+                  </pic:spPr>
+                </pic:pic>
+              </a:graphicData>
+            </a:graphic>
+          </wp:inline>
+        </w:drawing>
+      </w:r>
+    </w:p>
+    <w:p>
+      <w:r>
+        <w:br w:type="page"/>
+      </w:r>
+    </w:p>
+    <w:p>
+      <w:r>
+        <w:lastRenderedPageBreak/>
+        <w:t>My version:</w:t>
+      </w:r>
+    </w:p>
+    <w:p>
+      <w:pPr>
+        <w:jc w:val="center"/>
+      </w:pPr>
+      <w:r>
+        <w:rPr>
+          <w:noProof/>
+        </w:rPr>
+        <mc:AlternateContent>
+          <mc:Choice Requires="wps">
+            <w:drawing>
+              <wp:anchor distT="0" distB="0" distL="114300" distR="114300" simplePos="0" relativeHeight="251663360" behindDoc="0" locked="0" layoutInCell="1" allowOverlap="1" wp14:anchorId="0DD8C102" wp14:editId="6B4711B5">
+                <wp:simplePos x="0" y="0"/>
+                <wp:positionH relativeFrom="column">
+                  <wp:posOffset>116957</wp:posOffset>
+                </wp:positionH>
+                <wp:positionV relativeFrom="paragraph">
+                  <wp:posOffset>1283438</wp:posOffset>
+                </wp:positionV>
+                <wp:extent cx="3285461" cy="979347"/>
+                <wp:effectExtent l="0" t="38100" r="48895" b="30480"/>
+                <wp:wrapNone/>
+                <wp:docPr id="8" name="Straight Arrow Connector 8"/>
+                <wp:cNvGraphicFramePr/>
+                <a:graphic xmlns:a="http://schemas.openxmlformats.org/drawingml/2006/main">
+                  <a:graphicData uri="http://schemas.microsoft.com/office/word/2010/wordprocessingShape">
+                    <wps:wsp>
+                      <wps:cNvCnPr/>
+                      <wps:spPr>
+                        <a:xfrm flipV="1">
+                          <a:off x="0" y="0"/>
+                          <a:ext cx="3285461" cy="979347"/>
+                        </a:xfrm>
+                        <a:prstGeom prst="straightConnector1">
+                          <a:avLst/>
+                        </a:prstGeom>
+                        <a:ln>
+                          <a:tailEnd type="triangle"/>
+                        </a:ln>
+                      </wps:spPr>
+                      <wps:style>
+                        <a:lnRef idx="1">
+                          <a:schemeClr val="accent1"/>
+                        </a:lnRef>
+                        <a:fillRef idx="0">
+                          <a:schemeClr val="accent1"/>
+                        </a:fillRef>
+                        <a:effectRef idx="0">
+                          <a:schemeClr val="accent1"/>
+                        </a:effectRef>
+                        <a:fontRef idx="minor">
+                          <a:schemeClr val="tx1"/>
+                        </a:fontRef>
+                      </wps:style>
+                      <wps:bodyPr/>
+                    </wps:wsp>
+                  </a:graphicData>
+                </a:graphic>
+                <wp14:sizeRelH relativeFrom="margin">
+                  <wp14:pctWidth>0</wp14:pctWidth>
+                </wp14:sizeRelH>
+                <wp14:sizeRelV relativeFrom="margin">
+                  <wp14:pctHeight>0</wp14:pctHeight>
+                </wp14:sizeRelV>
+              </wp:anchor>
+            </w:drawing>
+          </mc:Choice>
+          <mc:Fallback>
+            <w:pict>
+              <v:shapetype w14:anchorId="6A5A6C66" id="_x0000_t32" coordsize="21600,21600" o:spt="32" o:oned="t" path="m,l21600,21600e" filled="f">
+                <v:path arrowok="t" fillok="f" o:connecttype="none"/>
+                <o:lock v:ext="edit" shapetype="t"/>
+              </v:shapetype>
+              <v:shape id="Straight Arrow Connector 8" o:spid="_x0000_s1026" type="#_x0000_t32" style="position:absolute;margin-left:9.2pt;margin-top:101.05pt;width:258.7pt;height:77.1pt;flip:y;z-index:251663360;visibility:visible;mso-wrap-style:square;mso-width-percent:0;mso-height-percent:0;mso-wrap-distance-left:9pt;mso-wrap-distance-top:0;mso-wrap-distance-right:9pt;mso-wrap-distance-bottom:0;mso-position-horizontal:absolute;mso-position-horizontal-relative:text;mso-position-vertical:absolute;mso-position-vertical-relative:text;mso-width-percent:0;mso-height-percent:0;mso-width-relative:margin;mso-height-relative:margin" o:gfxdata="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" strokecolor="#4472c4 [3204]" strokeweight=".5pt">
+                <v:stroke endarrow="block" joinstyle="miter"/>
+              </v:shape>
+            </w:pict>
+          </mc:Fallback>
+        </mc:AlternateContent>
+      </w:r>
+      <w:r>
+        <w:rPr>
+          <w:noProof/>
+        </w:rPr>
+        <mc:AlternateContent>
+          <mc:Choice Requires="wps">
+            <w:drawing>
+              <wp:anchor distT="45720" distB="45720" distL="114300" distR="114300" simplePos="0" relativeHeight="251665408" behindDoc="0" locked="0" layoutInCell="1" allowOverlap="1" wp14:anchorId="7B3C302A" wp14:editId="2001B8B0">
+                <wp:simplePos x="0" y="0"/>
+                <wp:positionH relativeFrom="margin">
+                  <wp:posOffset>-840208</wp:posOffset>
+                </wp:positionH>
+                <wp:positionV relativeFrom="paragraph">
+                  <wp:posOffset>2319020</wp:posOffset>
+                </wp:positionV>
+                <wp:extent cx="2360930" cy="1404620"/>
+                <wp:effectExtent l="0" t="0" r="12700" b="20955"/>
+                <wp:wrapSquare wrapText="bothSides"/>
+                <wp:docPr id="9" name="Text Box 2"/>
+                <wp:cNvGraphicFramePr>
+                  <a:graphicFrameLocks xmlns:a="http://schemas.openxmlformats.org/drawingml/2006/main"/>
+                </wp:cNvGraphicFramePr>
+                <a:graphic xmlns:a="http://schemas.openxmlformats.org/drawingml/2006/main">
+                  <a:graphicData uri="http://schemas.microsoft.com/office/word/2010/wordprocessingShape">
+                    <wps:wsp>
+                      <wps:cNvSpPr txBox="1">
+                        <a:spLocks noChangeArrowheads="1"/>
+                      </wps:cNvSpPr>
+                      <wps:spPr bwMode="auto">
+                        <a:xfrm>
+                          <a:off x="0" y="0"/>
+                          <a:ext cx="2360930" cy="1404620"/>
+                        </a:xfrm>
+                        <a:prstGeom prst="rect">
+                          <a:avLst/>
+                        </a:prstGeom>
+                        <a:solidFill>
+                          <a:srgbClr val="FFFFFF"/>
+                        </a:solidFill>
+                        <a:ln w="9525">
+                          <a:solidFill>
+                            <a:srgbClr val="000000"/>
+                          </a:solidFill>
+                          <a:miter lim="800000"/>
+                          <a:headEnd/>
+                          <a:tailEnd/>
+                        </a:ln>
+                      </wps:spPr>
+                      <wps:txbx>
+                        <w:txbxContent>
+                          <w:p>
+                            <w:r>
+                              <w:t xml:space="preserve">The triangle indicates what part of the menu is currently selected. </w:t>
+                            </w:r>
+                          </w:p>
+                        </w:txbxContent>
+                      </wps:txbx>
+                      <wps:bodyPr rot="0" vert="horz" wrap="square" lIns="91440" tIns="45720" rIns="91440" bIns="45720" anchor="t" anchorCtr="0">
+                        <a:spAutoFit/>
+                      </wps:bodyPr>
+                    </wps:wsp>
+                  </a:graphicData>
+                </a:graphic>
+                <wp14:sizeRelH relativeFrom="margin">
+                  <wp14:pctWidth>40000</wp14:pctWidth>
+                </wp14:sizeRelH>
+                <wp14:sizeRelV relativeFrom="margin">
+                  <wp14:pctHeight>20000</wp14:pctHeight>
+                </wp14:sizeRelV>
+              </wp:anchor>
+            </w:drawing>
+          </mc:Choice>
+          <mc:Fallback>
+            <w:pict>
+              <v:shape w14:anchorId="7B3C302A" id="Text Box 2" o:spid="_x0000_s1030" type="#_x0000_t202" style="position:absolute;left:0;text-align:left;margin-left:-66.15pt;margin-top:182.6pt;width:185.9pt;height:110.6pt;z-index:251665408;visibility:visible;mso-wrap-style:square;mso-width-percent:400;mso-height-percent:200;mso-wrap-distance-left:9pt;mso-wrap-distance-top:3.6pt;mso-wrap-distance-right:9pt;mso-wrap-distance-bottom:3.6pt;mso-position-horizontal:absolute;mso-position-horizontal-relative:margin;mso-position-vertical:absolute;mso-position-vertical-relative:text;mso-width-percent:400;mso-height-percent:200;mso-width-relative:margin;mso-height-relative:margin;v-text-anchor:top" o:gfxdata="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">
+                <v:textbox style="mso-fit-shape-to-text:t">
+                  <w:txbxContent>
+                    <w:p>
+                      <w:r>
+                        <w:t xml:space="preserve">The triangle indicates what part of the menu is currently selected. </w:t>
+                      </w:r>
+                    </w:p>
+                  </w:txbxContent>
+                </v:textbox>
+                <w10:wrap type="square" anchorx="margin"/>
+              </v:shape>
+            </w:pict>
+          </mc:Fallback>
+        </mc:AlternateContent>
+      </w:r>
+      <w:r>
+        <w:rPr>
+          <w:noProof/>
+        </w:rPr>
+        <mc:AlternateContent>
+          <mc:Choice Requires="wps">
+            <w:drawing>
+              <wp:anchor distT="45720" distB="45720" distL="114300" distR="114300" simplePos="0" relativeHeight="251662336" behindDoc="0" locked="0" layoutInCell="1" allowOverlap="1" wp14:anchorId="7ADB1A46" wp14:editId="6C56A566">
+                <wp:simplePos x="0" y="0"/>
+                <wp:positionH relativeFrom="margin">
+                  <wp:align>right</wp:align>
+                </wp:positionH>
+                <wp:positionV relativeFrom="paragraph">
+                  <wp:posOffset>4606024</wp:posOffset>
+                </wp:positionV>
+                <wp:extent cx="2360930" cy="1404620"/>
+                <wp:effectExtent l="0" t="0" r="12700" b="20955"/>
+                <wp:wrapSquare wrapText="bothSides"/>
+                <wp:docPr id="217" name="Text Box 2"/>
+                <wp:cNvGraphicFramePr>
+                  <a:graphicFrameLocks xmlns:a="http://schemas.openxmlformats.org/drawingml/2006/main"/>
+                </wp:cNvGraphicFramePr>
+                <a:graphic xmlns:a="http://schemas.openxmlformats.org/drawingml/2006/main">
+                  <a:graphicData uri="http://schemas.microsoft.com/office/word/2010/wordprocessingShape">
+                    <wps:wsp>
+                      <wps:cNvSpPr txBox="1">
+                        <a:spLocks noChangeArrowheads="1"/>
+                      </wps:cNvSpPr>
+                      <wps:spPr bwMode="auto">
+                        <a:xfrm>
+                          <a:off x="0" y="0"/>
+                          <a:ext cx="2360930" cy="1404620"/>
+                        </a:xfrm>
+                        <a:prstGeom prst="rect">
+                          <a:avLst/>
+                        </a:prstGeom>
+                        <a:solidFill>
+                          <a:srgbClr val="FFFFFF"/>
+                        </a:solidFill>
+                        <a:ln w="9525">
+                          <a:solidFill>
+                            <a:srgbClr val="000000"/>
+                          </a:solidFill>
+                          <a:miter lim="800000"/>
+                          <a:headEnd/>
+                          <a:tailEnd/>
+                        </a:ln>
+                      </wps:spPr>
+                      <wps:txbx>
+                        <w:txbxContent>
+                          <w:p>
+                            <w:r>
+                              <w:t>This character animates to fit a requirement</w:t>
+                            </w:r>
+                            <w:r>
+                              <w:t xml:space="preserve"> (</w:t>
+                            </w:r>
+                            <w:r>
+                              <w:t>Have an animated or changing background by utilising multiple images (2 marks)</w:t>
+                            </w:r>
+                            <w:r>
+                              <w:t>)</w:t>
+                            </w:r>
+                          </w:p>
+                        </w:txbxContent>
+                      </wps:txbx>
+                      <wps:bodyPr rot="0" vert="horz" wrap="square" lIns="91440" tIns="45720" rIns="91440" bIns="45720" anchor="t" anchorCtr="0">
+                        <a:spAutoFit/>
+                      </wps:bodyPr>
+                    </wps:wsp>
+                  </a:graphicData>
+                </a:graphic>
+                <wp14:sizeRelH relativeFrom="margin">
+                  <wp14:pctWidth>40000</wp14:pctWidth>
+                </wp14:sizeRelH>
+                <wp14:sizeRelV relativeFrom="margin">
+                  <wp14:pctHeight>20000</wp14:pctHeight>
+                </wp14:sizeRelV>
+              </wp:anchor>
+            </w:drawing>
+          </mc:Choice>
+          <mc:Fallback>
+            <w:pict>
+              <v:shape w14:anchorId="7ADB1A46" id="_x0000_s1031" type="#_x0000_t202" style="position:absolute;left:0;text-align:left;margin-left:134.7pt;margin-top:362.7pt;width:185.9pt;height:110.6pt;z-index:251662336;visibility:visible;mso-wrap-style:square;mso-width-percent:400;mso-height-percent:200;mso-wrap-distance-left:9pt;mso-wrap-distance-top:3.6pt;mso-wrap-distance-right:9pt;mso-wrap-distance-bottom:3.6pt;mso-position-horizontal:right;mso-position-horizontal-relative:margin;mso-position-vertical:absolute;mso-position-vertical-relative:text;mso-width-percent:400;mso-height-percent:200;mso-width-relative:margin;mso-height-relative:margin;v-text-anchor:top" o:gfxdata="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">
+                <v:textbox style="mso-fit-shape-to-text:t">
+                  <w:txbxContent>
+                    <w:p>
+                      <w:r>
+                        <w:t>This character animates to fit a requirement</w:t>
+                      </w:r>
+                      <w:r>
+                        <w:t xml:space="preserve"> (</w:t>
+                      </w:r>
+                      <w:r>
+                        <w:t>Have an animated or changing background by utilising multiple images (2 marks)</w:t>
+                      </w:r>
+                      <w:r>
+                        <w:t>)</w:t>
+                      </w:r>
+                    </w:p>
+                  </w:txbxContent>
+                </v:textbox>
+                <w10:wrap type="square" anchorx="margin"/>
+              </v:shape>
+            </w:pict>
+          </mc:Fallback>
+        </mc:AlternateContent>
+      </w:r>
+      <w:r>
+        <w:rPr>
+          <w:noProof/>
+        </w:rPr>
+        <mc:AlternateContent>
+          <mc:Choice Requires="wps">
+            <w:drawing>
+              <wp:anchor distT="0" distB="0" distL="114300" distR="114300" simplePos="0" relativeHeight="251660288" behindDoc="0" locked="0" layoutInCell="1" allowOverlap="1" wp14:anchorId="5EC69188" wp14:editId="40E4C34A">
+                <wp:simplePos x="0" y="0"/>
+                <wp:positionH relativeFrom="column">
+                  <wp:posOffset>4540101</wp:posOffset>
+                </wp:positionH>
+                <wp:positionV relativeFrom="paragraph">
+                  <wp:posOffset>4094863</wp:posOffset>
+                </wp:positionV>
+                <wp:extent cx="307769" cy="488861"/>
+                <wp:effectExtent l="38100" t="38100" r="35560" b="26035"/>
+                <wp:wrapNone/>
+                <wp:docPr id="7" name="Straight Arrow Connector 7"/>
+                <wp:cNvGraphicFramePr/>
+                <a:graphic xmlns:a="http://schemas.openxmlformats.org/drawingml/2006/main">
+                  <a:graphicData uri="http://schemas.microsoft.com/office/word/2010/wordprocessingShape">
+                    <wps:wsp>
+                      <wps:cNvCnPr/>
+                      <wps:spPr>
+                        <a:xfrm flipH="1" flipV="1">
+                          <a:off x="0" y="0"/>
+                          <a:ext cx="307769" cy="488861"/>
+                        </a:xfrm>
+                        <a:prstGeom prst="straightConnector1">
+                          <a:avLst/>
+                        </a:prstGeom>
+                        <a:ln>
+                          <a:tailEnd type="triangle"/>
+                        </a:ln>
+                      </wps:spPr>
+                      <wps:style>
+                        <a:lnRef idx="1">
+                          <a:schemeClr val="accent1"/>
+                        </a:lnRef>
+                        <a:fillRef idx="0">
+                          <a:schemeClr val="accent1"/>
+                        </a:fillRef>
+                        <a:effectRef idx="0">
+                          <a:schemeClr val="accent1"/>
+                        </a:effectRef>
+                        <a:fontRef idx="minor">
+                          <a:schemeClr val="tx1"/>
+                        </a:fontRef>
+                      </wps:style>
+                      <wps:bodyPr/>
+                    </wps:wsp>
+                  </a:graphicData>
+                </a:graphic>
+                <wp14:sizeRelH relativeFrom="margin">
+                  <wp14:pctWidth>0</wp14:pctWidth>
+                </wp14:sizeRelH>
+                <wp14:sizeRelV relativeFrom="margin">
+                  <wp14:pctHeight>0</wp14:pctHeight>
+                </wp14:sizeRelV>
+              </wp:anchor>
+            </w:drawing>
+          </mc:Choice>
+          <mc:Fallback>
+            <w:pict>
+              <v:shape w14:anchorId="498839C8" id="Straight Arrow Connector 7" o:spid="_x0000_s1026" type="#_x0000_t32" style="position:absolute;margin-left:357.5pt;margin-top:322.45pt;width:24.25pt;height:38.5pt;flip:x y;z-index:251660288;visibility:visible;mso-wrap-style:square;mso-width-percent:0;mso-height-percent:0;mso-wrap-distance-left:9pt;mso-wrap-distance-top:0;mso-wrap-distance-right:9pt;mso-wrap-distance-bottom:0;mso-position-horizontal:absolute;mso-position-horizontal-relative:text;mso-position-vertical:absolute;mso-position-vertical-relative:text;mso-width-percent:0;mso-height-percent:0;mso-width-relative:margin;mso-height-relative:margin" o:gfxdata="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" strokecolor="#4472c4 [3204]" strokeweight=".5pt">
+                <v:stroke endarrow="block" joinstyle="miter"/>
+              </v:shape>
+            </w:pict>
+          </mc:Fallback>
+        </mc:AlternateContent>
+      </w:r>
+      <w:r>
+        <w:rPr>
+          <w:noProof/>
+        </w:rPr>
+        <w:drawing>
+          <wp:inline distT="0" distB="0" distL="0" distR="0" wp14:anchorId="0D4D5A51" wp14:editId="28D53DE1">
+            <wp:extent cx="4072270" cy="4072270"/>
+            <wp:effectExtent l="0" t="0" r="4445" b="4445"/>
+            <wp:docPr id="10" name="Picture 10"/>
+            <wp:cNvGraphicFramePr>
+              <a:graphicFrameLocks xmlns:a="http://schemas.openxmlformats.org/drawingml/2006/main" noChangeAspect="1"/>
+            </wp:cNvGraphicFramePr>
+            <a:graphic xmlns:a="http://schemas.openxmlformats.org/drawingml/2006/main">
+              <a:graphicData uri="http://schemas.openxmlformats.org/drawingml/2006/picture">
+                <pic:pic xmlns:pic="http://schemas.openxmlformats.org/drawingml/2006/picture">
+                  <pic:nvPicPr>
+                    <pic:cNvPr id="0" name="Picture 5"/>
+                    <pic:cNvPicPr>
+                      <a:picLocks noChangeAspect="1" noChangeArrowheads="1"/>
+                    </pic:cNvPicPr>
+                  </pic:nvPicPr>
+                  <pic:blipFill>
+                    <a:blip r:embed="rId11">
+                      <a:extLst>
+                        <a:ext uri="{28A0092B-C50C-407E-A947-70E740481C1C}">
+                          <a14:useLocalDpi xmlns:a14="http://schemas.microsoft.com/office/drawing/2010/main" val="0"/>
+                        </a:ext>
+                      </a:extLst>
+                    </a:blip>
+                    <a:srcRect/>
+                    <a:stretch>
+                      <a:fillRect/>
+                    </a:stretch>
+                  </pic:blipFill>
+                  <pic:spPr bwMode="auto">
+                    <a:xfrm>
+                      <a:off x="0" y="0"/>
+                      <a:ext cx="4083685" cy="4083685"/>
+                    </a:xfrm>
+                    <a:prstGeom prst="rect">
+                      <a:avLst/>
+                    </a:prstGeom>
+                    <a:noFill/>
+                    <a:ln>
+                      <a:noFill/>
+                    </a:ln>
+                  </pic:spPr>
+                </pic:pic>
+              </a:graphicData>
+            </a:graphic>
+          </wp:inline>
+        </w:drawing>
+      </w:r>
+    </w:p>
+    <w:p/>
+    <w:p/>
+    <w:p/>
+    <w:p/>
+    <w:p/>
+    <w:p>
+      <w:r>
+        <w:br w:type="page"/>
+      </w:r>
+    </w:p>
+    <w:p>
+      <w:pPr>
+        <w:pStyle w:val="Heading3"/>
+      </w:pPr>
+      <w:r>
+        <w:lastRenderedPageBreak/>
+        <w:t>New game</w:t>
+      </w:r>
+    </w:p>
+    <w:p/>
+    <w:p>
+      <w:r>
+        <w:t xml:space="preserve">This will prompt the user to enter their name. Upon pressing ESC, they will be taken back to the main menu. </w:t>
+      </w:r>
+    </w:p>
+    <w:p/>
+    <w:p>
+      <w:r>
+        <w:rPr>
+          <w:noProof/>
+        </w:rPr>
+        <w:drawing>
+          <wp:inline distT="0" distB="0" distL="0" distR="0" wp14:anchorId="53D12179" wp14:editId="02F9BD6B">
+            <wp:extent cx="5592726" cy="5592726"/>
+            <wp:effectExtent l="0" t="0" r="8255" b="8255"/>
+            <wp:docPr id="11" name="Picture 11"/>
+            <wp:cNvGraphicFramePr>
+              <a:graphicFrameLocks xmlns:a="http://schemas.openxmlformats.org/drawingml/2006/main" noChangeAspect="1"/>
+            </wp:cNvGraphicFramePr>
+            <a:graphic xmlns:a="http://schemas.openxmlformats.org/drawingml/2006/main">
+              <a:graphicData uri="http://schemas.openxmlformats.org/drawingml/2006/picture">
+                <pic:pic xmlns:pic="http://schemas.openxmlformats.org/drawingml/2006/picture">
+                  <pic:nvPicPr>
+                    <pic:cNvPr id="0" name="Picture 6"/>
+                    <pic:cNvPicPr>
+                      <a:picLocks noChangeAspect="1" noChangeArrowheads="1"/>
+                    </pic:cNvPicPr>
+                  </pic:nvPicPr>
+                  <pic:blipFill>
+                    <a:blip r:embed="rId12">
+                      <a:extLst>
+                        <a:ext uri="{28A0092B-C50C-407E-A947-70E740481C1C}">
+                          <a14:useLocalDpi xmlns:a14="http://schemas.microsoft.com/office/drawing/2010/main" val="0"/>
+                        </a:ext>
+                      </a:extLst>
+                    </a:blip>
+                    <a:srcRect/>
+                    <a:stretch>
+                      <a:fillRect/>
+                    </a:stretch>
+                  </pic:blipFill>
+                  <pic:spPr bwMode="auto">
+                    <a:xfrm>
+                      <a:off x="0" y="0"/>
+                      <a:ext cx="5601287" cy="5601287"/>
+                    </a:xfrm>
+                    <a:prstGeom prst="rect">
+                      <a:avLst/>
+                    </a:prstGeom>
+                    <a:noFill/>
+                    <a:ln>
+                      <a:noFill/>
+                    </a:ln>
+                  </pic:spPr>
+                </pic:pic>
+              </a:graphicData>
+            </a:graphic>
+          </wp:inline>
+        </w:drawing>
+      </w:r>
+    </w:p>
+    <w:p/>
+    <w:p>
+      <w:r>
+        <w:br w:type="page"/>
+      </w:r>
+    </w:p>
+    <w:p>
+      <w:pPr>
+        <w:pStyle w:val="Heading2"/>
+      </w:pPr>
+      <w:r>
+        <w:lastRenderedPageBreak/>
+        <w:t>Win screen</w:t>
+      </w:r>
+    </w:p>
+    <w:p/>
+    <w:p>
+      <w:r>
+        <w:t>Have some scrolling shapes or images</w:t>
+      </w:r>
+    </w:p>
+    <w:p/>
+    <w:p/>
+    <w:p>
+      <w:pPr>
+        <w:pStyle w:val="Heading2"/>
+      </w:pPr>
+      <w:r>
+        <w:t>Lose screen</w:t>
+      </w:r>
+    </w:p>
+    <w:p/>
+    <w:p/>
     <w:sectPr>
       <w:pgSz w:w="11906" w:h="16838"/>
       <w:pgMar w:top="1440" w:right="1440" w:bottom="1440" w:left="1440" w:header="708" w:footer="708" w:gutter="0"/>

</xml_diff>

<commit_message>
Add: begin of state system in good progress. No mem leaks
</commit_message>
<xml_diff>
--- a/Docs/Coursework 2 plan.docx
+++ b/Docs/Coursework 2 plan.docx
@@ -1328,8 +1328,13 @@
         <w:pStyle w:val="Heading1"/>
       </w:pPr>
       <w:bookmarkStart w:id="1" w:name="_Toc130668728"/>
-      <w:r>
-        <w:t>Pre planning phase</w:t>
+      <w:proofErr w:type="gramStart"/>
+      <w:r>
+        <w:t>Pre planning</w:t>
+      </w:r>
+      <w:proofErr w:type="gramEnd"/>
+      <w:r>
+        <w:t xml:space="preserve"> phase</w:t>
       </w:r>
       <w:bookmarkEnd w:id="1"/>
     </w:p>
@@ -1364,19 +1369,37 @@
           <w:bCs/>
         </w:rPr>
       </w:pPr>
-      <w:r>
-        <w:rPr>
-          <w:b/>
-          <w:bCs/>
-        </w:rPr>
-        <w:t>Start up</w:t>
-      </w:r>
-      <w:r>
-        <w:rPr>
-          <w:b/>
-          <w:bCs/>
-        </w:rPr>
-        <w:t xml:space="preserve">  - Splash screen</w:t>
+      <w:proofErr w:type="spellStart"/>
+      <w:r>
+        <w:rPr>
+          <w:b/>
+          <w:bCs/>
+        </w:rPr>
+        <w:t xml:space="preserve">Start </w:t>
+      </w:r>
+      <w:proofErr w:type="gramStart"/>
+      <w:r>
+        <w:rPr>
+          <w:b/>
+          <w:bCs/>
+        </w:rPr>
+        <w:t>up</w:t>
+      </w:r>
+      <w:proofErr w:type="spellEnd"/>
+      <w:r>
+        <w:rPr>
+          <w:b/>
+          <w:bCs/>
+        </w:rPr>
+        <w:t xml:space="preserve">  -</w:t>
+      </w:r>
+      <w:proofErr w:type="gramEnd"/>
+      <w:r>
+        <w:rPr>
+          <w:b/>
+          <w:bCs/>
+        </w:rPr>
+        <w:t xml:space="preserve"> Splash screen</w:t>
       </w:r>
     </w:p>
     <w:p>
@@ -1399,8 +1422,17 @@
           <w:bCs/>
         </w:rPr>
         <w:tab/>
-        <w:t>- Stop all things updating</w:t>
-      </w:r>
+        <w:t xml:space="preserve">- Stop all things </w:t>
+      </w:r>
+      <w:proofErr w:type="gramStart"/>
+      <w:r>
+        <w:rPr>
+          <w:b/>
+          <w:bCs/>
+        </w:rPr>
+        <w:t>updating</w:t>
+      </w:r>
+      <w:proofErr w:type="gramEnd"/>
     </w:p>
     <w:p>
       <w:pPr>
@@ -1422,8 +1454,17 @@
           <w:bCs/>
         </w:rPr>
         <w:tab/>
-        <w:t>- Allow things to run</w:t>
-      </w:r>
+        <w:t xml:space="preserve">- Allow things to </w:t>
+      </w:r>
+      <w:proofErr w:type="gramStart"/>
+      <w:r>
+        <w:rPr>
+          <w:b/>
+          <w:bCs/>
+        </w:rPr>
+        <w:t>run</w:t>
+      </w:r>
+      <w:proofErr w:type="gramEnd"/>
     </w:p>
     <w:p>
       <w:pPr>
@@ -1468,8 +1509,17 @@
           <w:bCs/>
         </w:rPr>
         <w:tab/>
-        <w:t>- Show losing screen</w:t>
-      </w:r>
+        <w:t xml:space="preserve">- Show losing </w:t>
+      </w:r>
+      <w:proofErr w:type="gramStart"/>
+      <w:r>
+        <w:rPr>
+          <w:b/>
+          <w:bCs/>
+        </w:rPr>
+        <w:t>screen</w:t>
+      </w:r>
+      <w:proofErr w:type="gramEnd"/>
     </w:p>
     <w:p>
       <w:pPr>
@@ -1516,8 +1566,13 @@
         <w:pStyle w:val="Heading2"/>
       </w:pPr>
       <w:bookmarkStart w:id="6" w:name="_Toc130668733"/>
-      <w:r>
-        <w:t>FileIO (Input/output features)</w:t>
+      <w:proofErr w:type="spellStart"/>
+      <w:r>
+        <w:t>FileIO</w:t>
+      </w:r>
+      <w:proofErr w:type="spellEnd"/>
+      <w:r>
+        <w:t xml:space="preserve"> (Input/output features)</w:t>
       </w:r>
       <w:bookmarkEnd w:id="6"/>
     </w:p>
@@ -1571,31 +1626,72 @@
           <w:b/>
           <w:bCs/>
         </w:rPr>
-        <w:t>, this data would contain things like player position, health, possible power up state, where they are in the level, ect. This would also load the level they are currently in ect.</w:t>
-      </w:r>
-    </w:p>
-    <w:p>
-      <w:pPr>
-        <w:rPr>
-          <w:b/>
-          <w:bCs/>
-        </w:rPr>
-      </w:pPr>
-    </w:p>
-    <w:p>
-      <w:pPr>
-        <w:rPr>
-          <w:b/>
-          <w:bCs/>
-        </w:rPr>
-      </w:pPr>
-      <w:r>
-        <w:rPr>
-          <w:b/>
-          <w:bCs/>
-        </w:rPr>
-        <w:t>MENU in which you can load data</w:t>
-      </w:r>
+        <w:t xml:space="preserve">, this data would contain things like player position, health, possible power up state, where they are in the level, </w:t>
+      </w:r>
+      <w:proofErr w:type="spellStart"/>
+      <w:r>
+        <w:rPr>
+          <w:b/>
+          <w:bCs/>
+        </w:rPr>
+        <w:t>ect</w:t>
+      </w:r>
+      <w:proofErr w:type="spellEnd"/>
+      <w:r>
+        <w:rPr>
+          <w:b/>
+          <w:bCs/>
+        </w:rPr>
+        <w:t xml:space="preserve">. This would also load the level they are currently in </w:t>
+      </w:r>
+      <w:proofErr w:type="spellStart"/>
+      <w:r>
+        <w:rPr>
+          <w:b/>
+          <w:bCs/>
+        </w:rPr>
+        <w:t>ect</w:t>
+      </w:r>
+      <w:proofErr w:type="spellEnd"/>
+      <w:r>
+        <w:rPr>
+          <w:b/>
+          <w:bCs/>
+        </w:rPr>
+        <w:t>.</w:t>
+      </w:r>
+    </w:p>
+    <w:p>
+      <w:pPr>
+        <w:rPr>
+          <w:b/>
+          <w:bCs/>
+        </w:rPr>
+      </w:pPr>
+    </w:p>
+    <w:p>
+      <w:pPr>
+        <w:rPr>
+          <w:b/>
+          <w:bCs/>
+        </w:rPr>
+      </w:pPr>
+      <w:r>
+        <w:rPr>
+          <w:b/>
+          <w:bCs/>
+        </w:rPr>
+        <w:t xml:space="preserve">MENU in which you can load </w:t>
+      </w:r>
+      <w:proofErr w:type="gramStart"/>
+      <w:r>
+        <w:rPr>
+          <w:b/>
+          <w:bCs/>
+        </w:rPr>
+        <w:t>data</w:t>
+      </w:r>
+      <w:proofErr w:type="gramEnd"/>
     </w:p>
     <w:p>
       <w:pPr>
@@ -1885,14 +1981,46 @@
           <w:b/>
           <w:bCs/>
         </w:rPr>
-        <w:t>This has to be able to happen over time</w:t>
-      </w:r>
-      <w:r>
-        <w:rPr>
-          <w:b/>
-          <w:bCs/>
-        </w:rPr>
-        <w:t xml:space="preserve">. Object can not interact with anything before its created and after its destroyed, it can only interact while its alive. </w:t>
+        <w:t xml:space="preserve">This </w:t>
+      </w:r>
+      <w:proofErr w:type="gramStart"/>
+      <w:r>
+        <w:rPr>
+          <w:b/>
+          <w:bCs/>
+        </w:rPr>
+        <w:t>has to</w:t>
+      </w:r>
+      <w:proofErr w:type="gramEnd"/>
+      <w:r>
+        <w:rPr>
+          <w:b/>
+          <w:bCs/>
+        </w:rPr>
+        <w:t xml:space="preserve"> be able to happen over time</w:t>
+      </w:r>
+      <w:r>
+        <w:rPr>
+          <w:b/>
+          <w:bCs/>
+        </w:rPr>
+        <w:t xml:space="preserve">. Object </w:t>
+      </w:r>
+      <w:proofErr w:type="spellStart"/>
+      <w:r>
+        <w:rPr>
+          <w:b/>
+          <w:bCs/>
+        </w:rPr>
+        <w:t>can not</w:t>
+      </w:r>
+      <w:proofErr w:type="spellEnd"/>
+      <w:r>
+        <w:rPr>
+          <w:b/>
+          <w:bCs/>
+        </w:rPr>
+        <w:t xml:space="preserve"> interact with anything before its created and after its destroyed, it can only interact while its alive. </w:t>
       </w:r>
       <w:r>
         <w:rPr>
@@ -1902,13 +2030,50 @@
         <w:t xml:space="preserve">NOTE: </w:t>
       </w:r>
       <w:r>
-        <w:t>You must not just re-create the entire object array contents to do this, although you could add to the end of it. (Please see the methods on DisplayableObjectContainer.)</w:t>
+        <w:t xml:space="preserve">You must not just re-create the entire object array contents to do this, although you could add to the end of it. (Please see the methods on </w:t>
+      </w:r>
+      <w:proofErr w:type="spellStart"/>
+      <w:r>
+        <w:t>DisplayableObjectContainer</w:t>
+      </w:r>
+      <w:proofErr w:type="spellEnd"/>
+      <w:r>
+        <w:t>.)</w:t>
       </w:r>
       <w:r>
         <w:t xml:space="preserve"> To meet these requirements, you MUST add to and remove from the displayable object array. </w:t>
       </w:r>
       <w:r>
-        <w:t>NOTE NOTE: notify the program when you change the contents of the DisplayableObjectContainer. If you change the object array you need to tell anything using it that you did so, hence why this is in as a separate requirement – it can be trickier to get right. Please see the drawableObjectsChanged() method and investigate how it works to get this right</w:t>
+        <w:t xml:space="preserve">NOTE </w:t>
+      </w:r>
+      <w:proofErr w:type="spellStart"/>
+      <w:r>
+        <w:t>NOTE</w:t>
+      </w:r>
+      <w:proofErr w:type="spellEnd"/>
+      <w:r>
+        <w:t xml:space="preserve">: notify the program when you change the contents of the </w:t>
+      </w:r>
+      <w:proofErr w:type="spellStart"/>
+      <w:r>
+        <w:t>DisplayableObjectContainer</w:t>
+      </w:r>
+      <w:proofErr w:type="spellEnd"/>
+      <w:r>
+        <w:t xml:space="preserve">. If you change the object array you need to tell anything using it that you did so, hence why this is in as a separate requirement – it can be trickier to get right. Please see the </w:t>
+      </w:r>
+      <w:proofErr w:type="spellStart"/>
+      <w:proofErr w:type="gramStart"/>
+      <w:r>
+        <w:t>drawableObjectsChanged</w:t>
+      </w:r>
+      <w:proofErr w:type="spellEnd"/>
+      <w:r>
+        <w:t>(</w:t>
+      </w:r>
+      <w:proofErr w:type="gramEnd"/>
+      <w:r>
+        <w:t>) method and investigate how it works to get this right</w:t>
       </w:r>
     </w:p>
     <w:p/>
@@ -1950,7 +2115,15 @@
         <w:t>however,</w:t>
       </w:r>
       <w:r>
-        <w:t xml:space="preserve"> this won’t be considered good marks. Enemy could move in based on a radius/distance to player. More marks would be making the AI think smartly, like cutting off the player. An algorithm for finding the shortest like djikstras or A* would be extremely high marks </w:t>
+        <w:t xml:space="preserve"> this won’t be considered good marks. Enemy could move in based on a radius/distance to player. More marks would be making the AI think smartly, like cutting off the player. An algorithm for finding the shortest like </w:t>
+      </w:r>
+      <w:proofErr w:type="spellStart"/>
+      <w:r>
+        <w:t>djikstras</w:t>
+      </w:r>
+      <w:proofErr w:type="spellEnd"/>
+      <w:r>
+        <w:t xml:space="preserve"> or A* would be extremely high marks </w:t>
       </w:r>
       <w:r>
         <w:t>here.</w:t>
@@ -1971,7 +2144,15 @@
     <w:p/>
     <w:p>
       <w:r>
-        <w:t xml:space="preserve">To ensure good collision detection, all objects should be CONVEX and not CONCAVE. I.e the angles of each point are </w:t>
+        <w:t xml:space="preserve">To ensure good collision detection, all objects should be CONVEX and not CONCAVE. </w:t>
+      </w:r>
+      <w:proofErr w:type="spellStart"/>
+      <w:r>
+        <w:t>I.e</w:t>
+      </w:r>
+      <w:proofErr w:type="spellEnd"/>
+      <w:r>
+        <w:t xml:space="preserve"> the angles of each point are </w:t>
       </w:r>
       <w:r>
         <w:t>≤</w:t>
@@ -2008,8 +2189,21 @@
     <w:p/>
     <w:p>
       <w:r>
-        <w:t>For concave collisions, although it be more intensive on the application, you could use pixel overlapping detection, i.e is pixel A on the same XY and pixel B</w:t>
-      </w:r>
+        <w:t xml:space="preserve">For concave collisions, although it be more intensive on the application, you could use pixel overlapping detection, </w:t>
+      </w:r>
+      <w:proofErr w:type="spellStart"/>
+      <w:r>
+        <w:t>i.e</w:t>
+      </w:r>
+      <w:proofErr w:type="spellEnd"/>
+      <w:r>
+        <w:t xml:space="preserve"> is pixel A on the same XY and pixel </w:t>
+      </w:r>
+      <w:proofErr w:type="gramStart"/>
+      <w:r>
+        <w:t>B</w:t>
+      </w:r>
+      <w:proofErr w:type="gramEnd"/>
     </w:p>
     <w:p/>
     <w:p/>
@@ -2129,9 +2323,14 @@
       <w:bookmarkStart w:id="10" w:name="_Toc130668737"/>
       <w:r>
         <w:lastRenderedPageBreak/>
-        <w:t>Animations, foreground scrolling and zooming</w:t>
+        <w:t xml:space="preserve">Animations, foreground scrolling and </w:t>
+      </w:r>
+      <w:proofErr w:type="gramStart"/>
+      <w:r>
+        <w:t>zooming</w:t>
       </w:r>
       <w:bookmarkEnd w:id="10"/>
+      <w:proofErr w:type="gramEnd"/>
     </w:p>
     <w:p/>
     <w:p>
@@ -2180,8 +2379,17 @@
           <w:b/>
           <w:bCs/>
         </w:rPr>
-        <w:t xml:space="preserve"> on the menu</w:t>
-      </w:r>
+        <w:t xml:space="preserve"> on the </w:t>
+      </w:r>
+      <w:proofErr w:type="gramStart"/>
+      <w:r>
+        <w:rPr>
+          <w:b/>
+          <w:bCs/>
+        </w:rPr>
+        <w:t>menu</w:t>
+      </w:r>
+      <w:proofErr w:type="gramEnd"/>
     </w:p>
     <w:p>
       <w:pPr>
@@ -2233,7 +2441,55 @@
           <w:b/>
           <w:bCs/>
         </w:rPr>
-        <w:t xml:space="preserve">This could easily be moving enemies and the player moving too. Also, on the main menu there should be some animating object too. This I think could easily be done by using a tilemap for a player and changing the tilemap x and y every n seconds </w:t>
+        <w:t xml:space="preserve">This could easily be moving enemies and the player moving too. Also, on the main menu there should be some animating object too. This I think could easily be done by using a </w:t>
+      </w:r>
+      <w:proofErr w:type="spellStart"/>
+      <w:r>
+        <w:rPr>
+          <w:b/>
+          <w:bCs/>
+        </w:rPr>
+        <w:t>tilemap</w:t>
+      </w:r>
+      <w:proofErr w:type="spellEnd"/>
+      <w:r>
+        <w:rPr>
+          <w:b/>
+          <w:bCs/>
+        </w:rPr>
+        <w:t xml:space="preserve"> for a player and changing the </w:t>
+      </w:r>
+      <w:proofErr w:type="spellStart"/>
+      <w:r>
+        <w:rPr>
+          <w:b/>
+          <w:bCs/>
+        </w:rPr>
+        <w:t>tilemap</w:t>
+      </w:r>
+      <w:proofErr w:type="spellEnd"/>
+      <w:r>
+        <w:rPr>
+          <w:b/>
+          <w:bCs/>
+        </w:rPr>
+        <w:t xml:space="preserve"> x and y every n </w:t>
+      </w:r>
+      <w:proofErr w:type="gramStart"/>
+      <w:r>
+        <w:rPr>
+          <w:b/>
+          <w:bCs/>
+        </w:rPr>
+        <w:t>seconds</w:t>
+      </w:r>
+      <w:proofErr w:type="gramEnd"/>
+      <w:r>
+        <w:rPr>
+          <w:b/>
+          <w:bCs/>
+        </w:rPr>
+        <w:t xml:space="preserve"> </w:t>
       </w:r>
     </w:p>
     <w:p>
@@ -2279,7 +2535,23 @@
           <w:b/>
           <w:bCs/>
         </w:rPr>
-        <w:t>This could easily be done for some projectile attack like a keyboard flying through the air changing every so few centimetres (space on the screen)</w:t>
+        <w:t xml:space="preserve">This could easily be done for some projectile attack like a keyboard </w:t>
+      </w:r>
+      <w:proofErr w:type="gramStart"/>
+      <w:r>
+        <w:rPr>
+          <w:b/>
+          <w:bCs/>
+        </w:rPr>
+        <w:t>flying through the air</w:t>
+      </w:r>
+      <w:proofErr w:type="gramEnd"/>
+      <w:r>
+        <w:rPr>
+          <w:b/>
+          <w:bCs/>
+        </w:rPr>
+        <w:t xml:space="preserve"> changing every so few centimetres (space on the screen)</w:t>
       </w:r>
     </w:p>
     <w:p>
@@ -2333,8 +2605,51 @@
           <w:b/>
           <w:bCs/>
         </w:rPr>
-        <w:t>This could easily be used to build the levels that exist in the game. Since I can use a tilemap, the tiles of the tilemap can easily be converted to a format of a tilemap</w:t>
-      </w:r>
+        <w:t xml:space="preserve">This could easily be used to build the levels that exist in the game. Since I can use a </w:t>
+      </w:r>
+      <w:proofErr w:type="spellStart"/>
+      <w:r>
+        <w:rPr>
+          <w:b/>
+          <w:bCs/>
+        </w:rPr>
+        <w:t>tilemap</w:t>
+      </w:r>
+      <w:proofErr w:type="spellEnd"/>
+      <w:r>
+        <w:rPr>
+          <w:b/>
+          <w:bCs/>
+        </w:rPr>
+        <w:t xml:space="preserve">, the tiles of the </w:t>
+      </w:r>
+      <w:proofErr w:type="spellStart"/>
+      <w:r>
+        <w:rPr>
+          <w:b/>
+          <w:bCs/>
+        </w:rPr>
+        <w:t>tilemap</w:t>
+      </w:r>
+      <w:proofErr w:type="spellEnd"/>
+      <w:r>
+        <w:rPr>
+          <w:b/>
+          <w:bCs/>
+        </w:rPr>
+        <w:t xml:space="preserve"> can easily be converted to a format of a </w:t>
+      </w:r>
+      <w:proofErr w:type="spellStart"/>
+      <w:proofErr w:type="gramStart"/>
+      <w:r>
+        <w:rPr>
+          <w:b/>
+          <w:bCs/>
+        </w:rPr>
+        <w:t>tilemap</w:t>
+      </w:r>
+      <w:proofErr w:type="spellEnd"/>
+      <w:proofErr w:type="gramEnd"/>
     </w:p>
     <w:p>
       <w:pPr>
@@ -2361,7 +2676,15 @@
     </w:p>
     <w:p>
       <w:r>
-        <w:t xml:space="preserve">This would be done by allowing the user to enter their name when they click new game, this will attach their name to save data so they can see their name on the save data and be able to see that one save data is theirs and another might be their friend that was playing the game or something. </w:t>
+        <w:t xml:space="preserve">This would be done by allowing the user to enter their name when they click new game, this will attach their name to save data so they can see their name on the save data and be able to see that one </w:t>
+      </w:r>
+      <w:proofErr w:type="gramStart"/>
+      <w:r>
+        <w:t>save</w:t>
+      </w:r>
+      <w:proofErr w:type="gramEnd"/>
+      <w:r>
+        <w:t xml:space="preserve"> data is theirs and another might be their friend that was playing the game or something. </w:t>
       </w:r>
     </w:p>
     <w:p/>
@@ -2694,13 +3017,7 @@
                               <w:t>This character animates to fit a requirement</w:t>
                             </w:r>
                             <w:r>
-                              <w:t xml:space="preserve"> (</w:t>
-                            </w:r>
-                            <w:r>
-                              <w:t>Have an animated or changing background by utilising multiple images (2 marks)</w:t>
-                            </w:r>
-                            <w:r>
-                              <w:t>)</w:t>
+                              <w:t xml:space="preserve"> (Have an animated or changing background by utilising multiple images (2 marks))</w:t>
                             </w:r>
                           </w:p>
                         </w:txbxContent>
@@ -2730,13 +3047,7 @@
                         <w:t>This character animates to fit a requirement</w:t>
                       </w:r>
                       <w:r>
-                        <w:t xml:space="preserve"> (</w:t>
-                      </w:r>
-                      <w:r>
-                        <w:t>Have an animated or changing background by utilising multiple images (2 marks)</w:t>
-                      </w:r>
-                      <w:r>
-                        <w:t>)</w:t>
+                        <w:t xml:space="preserve"> (Have an animated or changing background by utilising multiple images (2 marks))</w:t>
                       </w:r>
                     </w:p>
                   </w:txbxContent>
@@ -2966,14 +3277,22 @@
       </w:pPr>
       <w:r>
         <w:lastRenderedPageBreak/>
-        <w:t>Win screen</w:t>
-      </w:r>
+        <w:t xml:space="preserve">Win </w:t>
+      </w:r>
+      <w:proofErr w:type="gramStart"/>
+      <w:r>
+        <w:t>screen</w:t>
+      </w:r>
+      <w:proofErr w:type="gramEnd"/>
     </w:p>
     <w:p/>
     <w:p>
       <w:r>
         <w:t>Have some scrolling shapes or images</w:t>
       </w:r>
+      <w:r>
+        <w:t xml:space="preserve"> to meet the scrolling requirement. </w:t>
+      </w:r>
     </w:p>
     <w:p/>
     <w:p/>
@@ -2982,8 +3301,13 @@
         <w:pStyle w:val="Heading2"/>
       </w:pPr>
       <w:r>
-        <w:t>Lose screen</w:t>
-      </w:r>
+        <w:t xml:space="preserve">Lose </w:t>
+      </w:r>
+      <w:proofErr w:type="gramStart"/>
+      <w:r>
+        <w:t>screen</w:t>
+      </w:r>
+      <w:proofErr w:type="gramEnd"/>
     </w:p>
     <w:p/>
     <w:p/>

</xml_diff>

<commit_message>
Add: mem management in the engine done
</commit_message>
<xml_diff>
--- a/Docs/Coursework 2 plan.docx
+++ b/Docs/Coursework 2 plan.docx
@@ -1,6 +1,6 @@
 
 <file path=word/document.xml><?xml version="1.0" encoding="utf-8"?>
-<w:document xmlns:wpc="http://schemas.microsoft.com/office/word/2010/wordprocessingCanvas" xmlns:cx="http://schemas.microsoft.com/office/drawing/2014/chartex" xmlns:cx1="http://schemas.microsoft.com/office/drawing/2015/9/8/chartex" xmlns:cx2="http://schemas.microsoft.com/office/drawing/2015/10/21/chartex" xmlns:cx3="http://schemas.microsoft.com/office/drawing/2016/5/9/chartex" xmlns:cx4="http://schemas.microsoft.com/office/drawing/2016/5/10/chartex" xmlns:cx5="http://schemas.microsoft.com/office/drawing/2016/5/11/chartex" xmlns:cx6="http://schemas.microsoft.com/office/drawing/2016/5/12/chartex" xmlns:cx7="http://schemas.microsoft.com/office/drawing/2016/5/13/chartex" xmlns:cx8="http://schemas.microsoft.com/office/drawing/2016/5/14/chartex" xmlns:mc="http://schemas.openxmlformats.org/markup-compatibility/2006" xmlns:aink="http://schemas.microsoft.com/office/drawing/2016/ink" xmlns:am3d="http://schemas.microsoft.com/office/drawing/2017/model3d" xmlns:o="urn:schemas-microsoft-com:office:office" xmlns:oel="http://schemas.microsoft.com/office/2019/extlst" xmlns:r="http://schemas.openxmlformats.org/officeDocument/2006/relationships" xmlns:m="http://schemas.openxmlformats.org/officeDocument/2006/math" xmlns:v="urn:schemas-microsoft-com:vml" xmlns:wp14="http://schemas.microsoft.com/office/word/2010/wordprocessingDrawing" xmlns:wp="http://schemas.openxmlformats.org/drawingml/2006/wordprocessingDrawing" xmlns:w10="urn:schemas-microsoft-com:office:word" xmlns:w="http://schemas.openxmlformats.org/wordprocessingml/2006/main" xmlns:w14="http://schemas.microsoft.com/office/word/2010/wordml" xmlns:w15="http://schemas.microsoft.com/office/word/2012/wordml" xmlns:w16cex="http://schemas.microsoft.com/office/word/2018/wordml/cex" xmlns:w16cid="http://schemas.microsoft.com/office/word/2016/wordml/cid" xmlns:w16="http://schemas.microsoft.com/office/word/2018/wordml" xmlns:w16sdtdh="http://schemas.microsoft.com/office/word/2020/wordml/sdtdatahash" xmlns:w16se="http://schemas.microsoft.com/office/word/2015/wordml/symex" xmlns:wpg="http://schemas.microsoft.com/office/word/2010/wordprocessingGroup" xmlns:wpi="http://schemas.microsoft.com/office/word/2010/wordprocessingInk" xmlns:wne="http://schemas.microsoft.com/office/word/2006/wordml" xmlns:wps="http://schemas.microsoft.com/office/word/2010/wordprocessingShape" mc:Ignorable="w14 w15 w16se w16cid w16 w16cex w16sdtdh wp14">
+<w:document xmlns:wpc="http://schemas.microsoft.com/office/word/2010/wordprocessingCanvas" xmlns:cx="http://schemas.microsoft.com/office/drawing/2014/chartex" xmlns:cx1="http://schemas.microsoft.com/office/drawing/2015/9/8/chartex" xmlns:cx2="http://schemas.microsoft.com/office/drawing/2015/10/21/chartex" xmlns:cx3="http://schemas.microsoft.com/office/drawing/2016/5/9/chartex" xmlns:cx4="http://schemas.microsoft.com/office/drawing/2016/5/10/chartex" xmlns:cx5="http://schemas.microsoft.com/office/drawing/2016/5/11/chartex" xmlns:cx6="http://schemas.microsoft.com/office/drawing/2016/5/12/chartex" xmlns:cx7="http://schemas.microsoft.com/office/drawing/2016/5/13/chartex" xmlns:cx8="http://schemas.microsoft.com/office/drawing/2016/5/14/chartex" xmlns:mc="http://schemas.openxmlformats.org/markup-compatibility/2006" xmlns:aink="http://schemas.microsoft.com/office/drawing/2016/ink" xmlns:am3d="http://schemas.microsoft.com/office/drawing/2017/model3d" xmlns:o="urn:schemas-microsoft-com:office:office" xmlns:oel="http://schemas.microsoft.com/office/2019/extlst" xmlns:r="http://schemas.openxmlformats.org/officeDocument/2006/relationships" xmlns:m="http://schemas.openxmlformats.org/officeDocument/2006/math" xmlns:v="urn:schemas-microsoft-com:vml" xmlns:wp14="http://schemas.microsoft.com/office/word/2010/wordprocessingDrawing" xmlns:wp="http://schemas.openxmlformats.org/drawingml/2006/wordprocessingDrawing" xmlns:w10="urn:schemas-microsoft-com:office:word" xmlns:w="http://schemas.openxmlformats.org/wordprocessingml/2006/main" xmlns:w14="http://schemas.microsoft.com/office/word/2010/wordml" xmlns:w15="http://schemas.microsoft.com/office/word/2012/wordml" xmlns:w16cex="http://schemas.microsoft.com/office/word/2018/wordml/cex" xmlns:w16cid="http://schemas.microsoft.com/office/word/2016/wordml/cid" xmlns:w16="http://schemas.microsoft.com/office/word/2018/wordml" xmlns:w16du="http://schemas.microsoft.com/office/word/2023/wordml/word16du" xmlns:w16sdtdh="http://schemas.microsoft.com/office/word/2020/wordml/sdtdatahash" xmlns:w16se="http://schemas.microsoft.com/office/word/2015/wordml/symex" xmlns:wpg="http://schemas.microsoft.com/office/word/2010/wordprocessingGroup" xmlns:wpi="http://schemas.microsoft.com/office/word/2010/wordprocessingInk" xmlns:wne="http://schemas.microsoft.com/office/word/2006/wordml" xmlns:wps="http://schemas.microsoft.com/office/word/2010/wordprocessingShape" mc:Ignorable="w14 w15 w16se w16cid w16 w16cex w16sdtdh wp14">
   <w:body>
     <w:sdt>
       <w:sdtPr>
@@ -1328,13 +1328,8 @@
         <w:pStyle w:val="Heading1"/>
       </w:pPr>
       <w:bookmarkStart w:id="1" w:name="_Toc130668728"/>
-      <w:proofErr w:type="gramStart"/>
-      <w:r>
-        <w:t>Pre planning</w:t>
-      </w:r>
-      <w:proofErr w:type="gramEnd"/>
-      <w:r>
-        <w:t xml:space="preserve"> phase</w:t>
+      <w:r>
+        <w:t>Pre planning phase</w:t>
       </w:r>
       <w:bookmarkEnd w:id="1"/>
     </w:p>
@@ -1375,15 +1370,7 @@
           <w:b/>
           <w:bCs/>
         </w:rPr>
-        <w:t xml:space="preserve">Start </w:t>
-      </w:r>
-      <w:proofErr w:type="gramStart"/>
-      <w:r>
-        <w:rPr>
-          <w:b/>
-          <w:bCs/>
-        </w:rPr>
-        <w:t>up</w:t>
+        <w:t>Start up</w:t>
       </w:r>
       <w:proofErr w:type="spellEnd"/>
       <w:r>
@@ -1391,15 +1378,7 @@
           <w:b/>
           <w:bCs/>
         </w:rPr>
-        <w:t xml:space="preserve">  -</w:t>
-      </w:r>
-      <w:proofErr w:type="gramEnd"/>
-      <w:r>
-        <w:rPr>
-          <w:b/>
-          <w:bCs/>
-        </w:rPr>
-        <w:t xml:space="preserve"> Splash screen</w:t>
+        <w:t xml:space="preserve">  - Splash screen</w:t>
       </w:r>
     </w:p>
     <w:p>
@@ -1422,17 +1401,8 @@
           <w:bCs/>
         </w:rPr>
         <w:tab/>
-        <w:t xml:space="preserve">- Stop all things </w:t>
-      </w:r>
-      <w:proofErr w:type="gramStart"/>
-      <w:r>
-        <w:rPr>
-          <w:b/>
-          <w:bCs/>
-        </w:rPr>
-        <w:t>updating</w:t>
-      </w:r>
-      <w:proofErr w:type="gramEnd"/>
+        <w:t>- Stop all things updating</w:t>
+      </w:r>
     </w:p>
     <w:p>
       <w:pPr>
@@ -1454,17 +1424,8 @@
           <w:bCs/>
         </w:rPr>
         <w:tab/>
-        <w:t xml:space="preserve">- Allow things to </w:t>
-      </w:r>
-      <w:proofErr w:type="gramStart"/>
-      <w:r>
-        <w:rPr>
-          <w:b/>
-          <w:bCs/>
-        </w:rPr>
-        <w:t>run</w:t>
-      </w:r>
-      <w:proofErr w:type="gramEnd"/>
+        <w:t>- Allow things to run</w:t>
+      </w:r>
     </w:p>
     <w:p>
       <w:pPr>
@@ -1509,17 +1470,8 @@
           <w:bCs/>
         </w:rPr>
         <w:tab/>
-        <w:t xml:space="preserve">- Show losing </w:t>
-      </w:r>
-      <w:proofErr w:type="gramStart"/>
-      <w:r>
-        <w:rPr>
-          <w:b/>
-          <w:bCs/>
-        </w:rPr>
-        <w:t>screen</w:t>
-      </w:r>
-      <w:proofErr w:type="gramEnd"/>
+        <w:t>- Show losing screen</w:t>
+      </w:r>
     </w:p>
     <w:p>
       <w:pPr>
@@ -1681,17 +1633,24 @@
           <w:b/>
           <w:bCs/>
         </w:rPr>
-        <w:t xml:space="preserve">MENU in which you can load </w:t>
-      </w:r>
-      <w:proofErr w:type="gramStart"/>
-      <w:r>
-        <w:rPr>
-          <w:b/>
-          <w:bCs/>
-        </w:rPr>
-        <w:t>data</w:t>
-      </w:r>
-      <w:proofErr w:type="gramEnd"/>
+        <w:t xml:space="preserve">Store statistics of player like steps taken, enemies killed and other stuff. </w:t>
+      </w:r>
+    </w:p>
+    <w:p>
+      <w:pPr>
+        <w:rPr>
+          <w:b/>
+          <w:bCs/>
+        </w:rPr>
+      </w:pPr>
+      <w:r>
+        <w:rPr>
+          <w:b/>
+          <w:bCs/>
+        </w:rPr>
+        <w:lastRenderedPageBreak/>
+        <w:t>MENU in which you can load data</w:t>
+      </w:r>
     </w:p>
     <w:p>
       <w:pPr>
@@ -1981,23 +1940,7 @@
           <w:b/>
           <w:bCs/>
         </w:rPr>
-        <w:t xml:space="preserve">This </w:t>
-      </w:r>
-      <w:proofErr w:type="gramStart"/>
-      <w:r>
-        <w:rPr>
-          <w:b/>
-          <w:bCs/>
-        </w:rPr>
-        <w:t>has to</w:t>
-      </w:r>
-      <w:proofErr w:type="gramEnd"/>
-      <w:r>
-        <w:rPr>
-          <w:b/>
-          <w:bCs/>
-        </w:rPr>
-        <w:t xml:space="preserve"> be able to happen over time</w:t>
+        <w:t>This has to be able to happen over time</w:t>
       </w:r>
       <w:r>
         <w:rPr>
@@ -2063,17 +2006,12 @@
         <w:t xml:space="preserve">. If you change the object array you need to tell anything using it that you did so, hence why this is in as a separate requirement – it can be trickier to get right. Please see the </w:t>
       </w:r>
       <w:proofErr w:type="spellStart"/>
-      <w:proofErr w:type="gramStart"/>
       <w:r>
         <w:t>drawableObjectsChanged</w:t>
       </w:r>
       <w:proofErr w:type="spellEnd"/>
       <w:r>
-        <w:t>(</w:t>
-      </w:r>
-      <w:proofErr w:type="gramEnd"/>
-      <w:r>
-        <w:t>) method and investigate how it works to get this right</w:t>
+        <w:t>() method and investigate how it works to get this right</w:t>
       </w:r>
     </w:p>
     <w:p/>
@@ -2197,13 +2135,8 @@
       </w:r>
       <w:proofErr w:type="spellEnd"/>
       <w:r>
-        <w:t xml:space="preserve"> is pixel A on the same XY and pixel </w:t>
-      </w:r>
-      <w:proofErr w:type="gramStart"/>
-      <w:r>
-        <w:t>B</w:t>
-      </w:r>
-      <w:proofErr w:type="gramEnd"/>
+        <w:t xml:space="preserve"> is pixel A on the same XY and pixel B</w:t>
+      </w:r>
     </w:p>
     <w:p/>
     <w:p/>
@@ -2323,14 +2256,9 @@
       <w:bookmarkStart w:id="10" w:name="_Toc130668737"/>
       <w:r>
         <w:lastRenderedPageBreak/>
-        <w:t xml:space="preserve">Animations, foreground scrolling and </w:t>
-      </w:r>
-      <w:proofErr w:type="gramStart"/>
-      <w:r>
-        <w:t>zooming</w:t>
+        <w:t>Animations, foreground scrolling and zooming</w:t>
       </w:r>
       <w:bookmarkEnd w:id="10"/>
-      <w:proofErr w:type="gramEnd"/>
     </w:p>
     <w:p/>
     <w:p>
@@ -2379,17 +2307,8 @@
           <w:b/>
           <w:bCs/>
         </w:rPr>
-        <w:t xml:space="preserve"> on the </w:t>
-      </w:r>
-      <w:proofErr w:type="gramStart"/>
-      <w:r>
-        <w:rPr>
-          <w:b/>
-          <w:bCs/>
-        </w:rPr>
-        <w:t>menu</w:t>
-      </w:r>
-      <w:proofErr w:type="gramEnd"/>
+        <w:t xml:space="preserve"> on the menu</w:t>
+      </w:r>
     </w:p>
     <w:p>
       <w:pPr>
@@ -2473,23 +2392,7 @@
           <w:b/>
           <w:bCs/>
         </w:rPr>
-        <w:t xml:space="preserve"> x and y every n </w:t>
-      </w:r>
-      <w:proofErr w:type="gramStart"/>
-      <w:r>
-        <w:rPr>
-          <w:b/>
-          <w:bCs/>
-        </w:rPr>
-        <w:t>seconds</w:t>
-      </w:r>
-      <w:proofErr w:type="gramEnd"/>
-      <w:r>
-        <w:rPr>
-          <w:b/>
-          <w:bCs/>
-        </w:rPr>
-        <w:t xml:space="preserve"> </w:t>
+        <w:t xml:space="preserve"> x and y every n seconds </w:t>
       </w:r>
     </w:p>
     <w:p>
@@ -2535,23 +2438,7 @@
           <w:b/>
           <w:bCs/>
         </w:rPr>
-        <w:t xml:space="preserve">This could easily be done for some projectile attack like a keyboard </w:t>
-      </w:r>
-      <w:proofErr w:type="gramStart"/>
-      <w:r>
-        <w:rPr>
-          <w:b/>
-          <w:bCs/>
-        </w:rPr>
-        <w:t>flying through the air</w:t>
-      </w:r>
-      <w:proofErr w:type="gramEnd"/>
-      <w:r>
-        <w:rPr>
-          <w:b/>
-          <w:bCs/>
-        </w:rPr>
-        <w:t xml:space="preserve"> changing every so few centimetres (space on the screen)</w:t>
+        <w:t>This could easily be done for some projectile attack like a keyboard flying through the air changing every so few centimetres (space on the screen)</w:t>
       </w:r>
     </w:p>
     <w:p>
@@ -2640,7 +2527,6 @@
         <w:t xml:space="preserve"> can easily be converted to a format of a </w:t>
       </w:r>
       <w:proofErr w:type="spellStart"/>
-      <w:proofErr w:type="gramStart"/>
       <w:r>
         <w:rPr>
           <w:b/>
@@ -2649,7 +2535,6 @@
         <w:t>tilemap</w:t>
       </w:r>
       <w:proofErr w:type="spellEnd"/>
-      <w:proofErr w:type="gramEnd"/>
     </w:p>
     <w:p>
       <w:pPr>
@@ -2676,15 +2561,7 @@
     </w:p>
     <w:p>
       <w:r>
-        <w:t xml:space="preserve">This would be done by allowing the user to enter their name when they click new game, this will attach their name to save data so they can see their name on the save data and be able to see that one </w:t>
-      </w:r>
-      <w:proofErr w:type="gramStart"/>
-      <w:r>
-        <w:t>save</w:t>
-      </w:r>
-      <w:proofErr w:type="gramEnd"/>
-      <w:r>
-        <w:t xml:space="preserve"> data is theirs and another might be their friend that was playing the game or something. </w:t>
+        <w:t xml:space="preserve">This would be done by allowing the user to enter their name when they click new game, this will attach their name to save data so they can see their name on the save data and be able to see that one save data is theirs and another might be their friend that was playing the game or something. </w:t>
       </w:r>
     </w:p>
     <w:p/>
@@ -3277,13 +3154,8 @@
       </w:pPr>
       <w:r>
         <w:lastRenderedPageBreak/>
-        <w:t xml:space="preserve">Win </w:t>
-      </w:r>
-      <w:proofErr w:type="gramStart"/>
-      <w:r>
-        <w:t>screen</w:t>
-      </w:r>
-      <w:proofErr w:type="gramEnd"/>
+        <w:t>Win screen</w:t>
+      </w:r>
     </w:p>
     <w:p/>
     <w:p>
@@ -3301,13 +3173,8 @@
         <w:pStyle w:val="Heading2"/>
       </w:pPr>
       <w:r>
-        <w:t xml:space="preserve">Lose </w:t>
-      </w:r>
-      <w:proofErr w:type="gramStart"/>
-      <w:r>
-        <w:t>screen</w:t>
-      </w:r>
-      <w:proofErr w:type="gramEnd"/>
+        <w:t>Lose screen</w:t>
+      </w:r>
     </w:p>
     <w:p/>
     <w:p/>

</xml_diff>

<commit_message>
Add: basic projectile class. Sub classes needed for more specific items
</commit_message>
<xml_diff>
--- a/Docs/Coursework 2 plan.docx
+++ b/Docs/Coursework 2 plan.docx
@@ -1364,7 +1364,6 @@
           <w:bCs/>
         </w:rPr>
       </w:pPr>
-      <w:proofErr w:type="spellStart"/>
       <w:r>
         <w:rPr>
           <w:b/>
@@ -1372,7 +1371,6 @@
         </w:rPr>
         <w:t>Start up</w:t>
       </w:r>
-      <w:proofErr w:type="spellEnd"/>
       <w:r>
         <w:rPr>
           <w:b/>
@@ -1518,13 +1516,8 @@
         <w:pStyle w:val="Heading2"/>
       </w:pPr>
       <w:bookmarkStart w:id="6" w:name="_Toc130668733"/>
-      <w:proofErr w:type="spellStart"/>
-      <w:r>
-        <w:t>FileIO</w:t>
-      </w:r>
-      <w:proofErr w:type="spellEnd"/>
-      <w:r>
-        <w:t xml:space="preserve"> (Input/output features)</w:t>
+      <w:r>
+        <w:t>FileIO (Input/output features)</w:t>
       </w:r>
       <w:bookmarkEnd w:id="6"/>
     </w:p>
@@ -1578,39 +1571,7 @@
           <w:b/>
           <w:bCs/>
         </w:rPr>
-        <w:t xml:space="preserve">, this data would contain things like player position, health, possible power up state, where they are in the level, </w:t>
-      </w:r>
-      <w:proofErr w:type="spellStart"/>
-      <w:r>
-        <w:rPr>
-          <w:b/>
-          <w:bCs/>
-        </w:rPr>
-        <w:t>ect</w:t>
-      </w:r>
-      <w:proofErr w:type="spellEnd"/>
-      <w:r>
-        <w:rPr>
-          <w:b/>
-          <w:bCs/>
-        </w:rPr>
-        <w:t xml:space="preserve">. This would also load the level they are currently in </w:t>
-      </w:r>
-      <w:proofErr w:type="spellStart"/>
-      <w:r>
-        <w:rPr>
-          <w:b/>
-          <w:bCs/>
-        </w:rPr>
-        <w:t>ect</w:t>
-      </w:r>
-      <w:proofErr w:type="spellEnd"/>
-      <w:r>
-        <w:rPr>
-          <w:b/>
-          <w:bCs/>
-        </w:rPr>
-        <w:t>.</w:t>
+        <w:t>, this data would contain things like player position, health, possible power up state, where they are in the level, ect. This would also load the level they are currently in ect.</w:t>
       </w:r>
     </w:p>
     <w:p>
@@ -1947,23 +1908,7 @@
           <w:b/>
           <w:bCs/>
         </w:rPr>
-        <w:t xml:space="preserve">. Object </w:t>
-      </w:r>
-      <w:proofErr w:type="spellStart"/>
-      <w:r>
-        <w:rPr>
-          <w:b/>
-          <w:bCs/>
-        </w:rPr>
-        <w:t>can not</w:t>
-      </w:r>
-      <w:proofErr w:type="spellEnd"/>
-      <w:r>
-        <w:rPr>
-          <w:b/>
-          <w:bCs/>
-        </w:rPr>
-        <w:t xml:space="preserve"> interact with anything before its created and after its destroyed, it can only interact while its alive. </w:t>
+        <w:t xml:space="preserve">. Object can not interact with anything before its created and after its destroyed, it can only interact while its alive. </w:t>
       </w:r>
       <w:r>
         <w:rPr>
@@ -1973,45 +1918,13 @@
         <w:t xml:space="preserve">NOTE: </w:t>
       </w:r>
       <w:r>
-        <w:t xml:space="preserve">You must not just re-create the entire object array contents to do this, although you could add to the end of it. (Please see the methods on </w:t>
-      </w:r>
-      <w:proofErr w:type="spellStart"/>
-      <w:r>
-        <w:t>DisplayableObjectContainer</w:t>
-      </w:r>
-      <w:proofErr w:type="spellEnd"/>
-      <w:r>
-        <w:t>.)</w:t>
+        <w:t>You must not just re-create the entire object array contents to do this, although you could add to the end of it. (Please see the methods on DisplayableObjectContainer.)</w:t>
       </w:r>
       <w:r>
         <w:t xml:space="preserve"> To meet these requirements, you MUST add to and remove from the displayable object array. </w:t>
       </w:r>
       <w:r>
-        <w:t xml:space="preserve">NOTE </w:t>
-      </w:r>
-      <w:proofErr w:type="spellStart"/>
-      <w:r>
-        <w:t>NOTE</w:t>
-      </w:r>
-      <w:proofErr w:type="spellEnd"/>
-      <w:r>
-        <w:t xml:space="preserve">: notify the program when you change the contents of the </w:t>
-      </w:r>
-      <w:proofErr w:type="spellStart"/>
-      <w:r>
-        <w:t>DisplayableObjectContainer</w:t>
-      </w:r>
-      <w:proofErr w:type="spellEnd"/>
-      <w:r>
-        <w:t xml:space="preserve">. If you change the object array you need to tell anything using it that you did so, hence why this is in as a separate requirement – it can be trickier to get right. Please see the </w:t>
-      </w:r>
-      <w:proofErr w:type="spellStart"/>
-      <w:r>
-        <w:t>drawableObjectsChanged</w:t>
-      </w:r>
-      <w:proofErr w:type="spellEnd"/>
-      <w:r>
-        <w:t>() method and investigate how it works to get this right</w:t>
+        <w:t>NOTE NOTE: notify the program when you change the contents of the DisplayableObjectContainer. If you change the object array you need to tell anything using it that you did so, hence why this is in as a separate requirement – it can be trickier to get right. Please see the drawableObjectsChanged() method and investigate how it works to get this right</w:t>
       </w:r>
     </w:p>
     <w:p/>
@@ -2053,15 +1966,7 @@
         <w:t>however,</w:t>
       </w:r>
       <w:r>
-        <w:t xml:space="preserve"> this won’t be considered good marks. Enemy could move in based on a radius/distance to player. More marks would be making the AI think smartly, like cutting off the player. An algorithm for finding the shortest like </w:t>
-      </w:r>
-      <w:proofErr w:type="spellStart"/>
-      <w:r>
-        <w:t>djikstras</w:t>
-      </w:r>
-      <w:proofErr w:type="spellEnd"/>
-      <w:r>
-        <w:t xml:space="preserve"> or A* would be extremely high marks </w:t>
+        <w:t xml:space="preserve"> this won’t be considered good marks. Enemy could move in based on a radius/distance to player. More marks would be making the AI think smartly, like cutting off the player. An algorithm for finding the shortest like djikstras or A* would be extremely high marks </w:t>
       </w:r>
       <w:r>
         <w:t>here.</w:t>
@@ -2082,15 +1987,7 @@
     <w:p/>
     <w:p>
       <w:r>
-        <w:t xml:space="preserve">To ensure good collision detection, all objects should be CONVEX and not CONCAVE. </w:t>
-      </w:r>
-      <w:proofErr w:type="spellStart"/>
-      <w:r>
-        <w:t>I.e</w:t>
-      </w:r>
-      <w:proofErr w:type="spellEnd"/>
-      <w:r>
-        <w:t xml:space="preserve"> the angles of each point are </w:t>
+        <w:t xml:space="preserve">To ensure good collision detection, all objects should be CONVEX and not CONCAVE. I.e the angles of each point are </w:t>
       </w:r>
       <w:r>
         <w:t>≤</w:t>
@@ -2127,15 +2024,7 @@
     <w:p/>
     <w:p>
       <w:r>
-        <w:t xml:space="preserve">For concave collisions, although it be more intensive on the application, you could use pixel overlapping detection, </w:t>
-      </w:r>
-      <w:proofErr w:type="spellStart"/>
-      <w:r>
-        <w:t>i.e</w:t>
-      </w:r>
-      <w:proofErr w:type="spellEnd"/>
-      <w:r>
-        <w:t xml:space="preserve"> is pixel A on the same XY and pixel B</w:t>
+        <w:t>For concave collisions, although it be more intensive on the application, you could use pixel overlapping detection, i.e is pixel A on the same XY and pixel B</w:t>
       </w:r>
     </w:p>
     <w:p/>
@@ -2360,39 +2249,7 @@
           <w:b/>
           <w:bCs/>
         </w:rPr>
-        <w:t xml:space="preserve">This could easily be moving enemies and the player moving too. Also, on the main menu there should be some animating object too. This I think could easily be done by using a </w:t>
-      </w:r>
-      <w:proofErr w:type="spellStart"/>
-      <w:r>
-        <w:rPr>
-          <w:b/>
-          <w:bCs/>
-        </w:rPr>
-        <w:t>tilemap</w:t>
-      </w:r>
-      <w:proofErr w:type="spellEnd"/>
-      <w:r>
-        <w:rPr>
-          <w:b/>
-          <w:bCs/>
-        </w:rPr>
-        <w:t xml:space="preserve"> for a player and changing the </w:t>
-      </w:r>
-      <w:proofErr w:type="spellStart"/>
-      <w:r>
-        <w:rPr>
-          <w:b/>
-          <w:bCs/>
-        </w:rPr>
-        <w:t>tilemap</w:t>
-      </w:r>
-      <w:proofErr w:type="spellEnd"/>
-      <w:r>
-        <w:rPr>
-          <w:b/>
-          <w:bCs/>
-        </w:rPr>
-        <w:t xml:space="preserve"> x and y every n seconds </w:t>
+        <w:t xml:space="preserve">This could easily be moving enemies and the player moving too. Also, on the main menu there should be some animating object too. This I think could easily be done by using a tilemap for a player and changing the tilemap x and y every n seconds </w:t>
       </w:r>
     </w:p>
     <w:p>
@@ -2492,49 +2349,8 @@
           <w:b/>
           <w:bCs/>
         </w:rPr>
-        <w:t xml:space="preserve">This could easily be used to build the levels that exist in the game. Since I can use a </w:t>
-      </w:r>
-      <w:proofErr w:type="spellStart"/>
-      <w:r>
-        <w:rPr>
-          <w:b/>
-          <w:bCs/>
-        </w:rPr>
-        <w:t>tilemap</w:t>
-      </w:r>
-      <w:proofErr w:type="spellEnd"/>
-      <w:r>
-        <w:rPr>
-          <w:b/>
-          <w:bCs/>
-        </w:rPr>
-        <w:t xml:space="preserve">, the tiles of the </w:t>
-      </w:r>
-      <w:proofErr w:type="spellStart"/>
-      <w:r>
-        <w:rPr>
-          <w:b/>
-          <w:bCs/>
-        </w:rPr>
-        <w:t>tilemap</w:t>
-      </w:r>
-      <w:proofErr w:type="spellEnd"/>
-      <w:r>
-        <w:rPr>
-          <w:b/>
-          <w:bCs/>
-        </w:rPr>
-        <w:t xml:space="preserve"> can easily be converted to a format of a </w:t>
-      </w:r>
-      <w:proofErr w:type="spellStart"/>
-      <w:r>
-        <w:rPr>
-          <w:b/>
-          <w:bCs/>
-        </w:rPr>
-        <w:t>tilemap</w:t>
-      </w:r>
-      <w:proofErr w:type="spellEnd"/>
+        <w:t>This could easily be used to build the levels that exist in the game. Since I can use a tilemap, the tiles of the tilemap can easily be converted to a format of a tilemap</w:t>
+      </w:r>
     </w:p>
     <w:p>
       <w:pPr>
@@ -3177,7 +2993,24 @@
       </w:r>
     </w:p>
     <w:p/>
-    <w:p/>
+    <w:p>
+      <w:pPr>
+        <w:pStyle w:val="Heading2"/>
+      </w:pPr>
+      <w:r>
+        <w:t>TileMap</w:t>
+      </w:r>
+    </w:p>
+    <w:p/>
+    <w:p>
+      <w:r>
+        <w:rPr>
+          <w:b/>
+          <w:bCs/>
+        </w:rPr>
+        <w:t>Use this to render tiles. When all enemies are gone, change a tile to green and thatll send the player to the next level.</w:t>
+      </w:r>
+    </w:p>
     <w:sectPr>
       <w:pgSz w:w="11906" w:h="16838"/>
       <w:pgMar w:top="1440" w:right="1440" w:bottom="1440" w:left="1440" w:header="708" w:footer="708" w:gutter="0"/>
@@ -3657,7 +3490,6 @@
   <w:style w:type="character" w:default="1" w:styleId="DefaultParagraphFont">
     <w:name w:val="Default Paragraph Font"/>
     <w:uiPriority w:val="1"/>
-    <w:semiHidden/>
     <w:unhideWhenUsed/>
   </w:style>
   <w:style w:type="table" w:default="1" w:styleId="TableNormal">

</xml_diff>